<commit_message>
update all // refactored meuk
</commit_message>
<xml_diff>
--- a/BP verslag/BP Processing.docx
+++ b/BP verslag/BP Processing.docx
@@ -444,7 +444,6 @@
             </w:tabs>
             <w:rPr>
               <w:noProof/>
-              <w:lang w:val="nl-NL"/>
             </w:rPr>
           </w:pPr>
           <w:r>
@@ -465,7 +464,7 @@
             </w:rPr>
             <w:fldChar w:fldCharType="separate"/>
           </w:r>
-          <w:hyperlink w:anchor="_Toc506629924" w:history="1">
+          <w:hyperlink w:anchor="_Toc507693767" w:history="1">
             <w:r>
               <w:rPr>
                 <w:rStyle w:val="Hyperlink"/>
@@ -477,23 +476,105 @@
             <w:r>
               <w:rPr>
                 <w:noProof/>
+              </w:rPr>
+              <w:tab/>
+            </w:r>
+            <w:r>
+              <w:rPr>
+                <w:rStyle w:val="Hyperlink"/>
+                <w:noProof/>
                 <w:lang w:val="nl-NL"/>
               </w:rPr>
+              <w:t>Inleiding</w:t>
+            </w:r>
+            <w:r>
+              <w:rPr>
+                <w:noProof/>
+                <w:webHidden/>
+              </w:rPr>
               <w:tab/>
             </w:r>
             <w:r>
               <w:rPr>
+                <w:noProof/>
+                <w:webHidden/>
+              </w:rPr>
+              <w:fldChar w:fldCharType="begin"/>
+            </w:r>
+            <w:r>
+              <w:rPr>
+                <w:noProof/>
+                <w:webHidden/>
+              </w:rPr>
+              <w:instrText xml:space="preserve"> PAGEREF _Toc507693767 \h </w:instrText>
+            </w:r>
+            <w:r>
+              <w:rPr>
+                <w:noProof/>
+                <w:webHidden/>
+              </w:rPr>
+            </w:r>
+            <w:r>
+              <w:rPr>
+                <w:noProof/>
+                <w:webHidden/>
+              </w:rPr>
+              <w:fldChar w:fldCharType="separate"/>
+            </w:r>
+            <w:r>
+              <w:rPr>
+                <w:noProof/>
+                <w:webHidden/>
+              </w:rPr>
+              <w:t>3</w:t>
+            </w:r>
+            <w:r>
+              <w:rPr>
+                <w:noProof/>
+                <w:webHidden/>
+              </w:rPr>
+              <w:fldChar w:fldCharType="end"/>
+            </w:r>
+          </w:hyperlink>
+        </w:p>
+        <w:p>
+          <w:pPr>
+            <w:pStyle w:val="TOC1"/>
+            <w:tabs>
+              <w:tab w:val="left" w:pos="440"/>
+              <w:tab w:val="right" w:leader="dot" w:pos="9350"/>
+            </w:tabs>
+            <w:rPr>
+              <w:noProof/>
+            </w:rPr>
+          </w:pPr>
+          <w:hyperlink w:anchor="_Toc507693768" w:history="1">
+            <w:r>
+              <w:rPr>
                 <w:rStyle w:val="Hyperlink"/>
                 <w:noProof/>
                 <w:lang w:val="nl-NL"/>
               </w:rPr>
+              <w:t>3</w:t>
+            </w:r>
+            <w:r>
+              <w:rPr>
+                <w:noProof/>
+              </w:rPr>
+              <w:tab/>
+            </w:r>
+            <w:r>
+              <w:rPr>
+                <w:rStyle w:val="Hyperlink"/>
+                <w:noProof/>
+                <w:lang w:val="nl-NL"/>
+              </w:rPr>
               <w:t>Analyse</w:t>
             </w:r>
             <w:r>
               <w:rPr>
                 <w:noProof/>
                 <w:webHidden/>
-                <w:lang w:val="nl-NL"/>
               </w:rPr>
               <w:tab/>
             </w:r>
@@ -501,7 +582,6 @@
               <w:rPr>
                 <w:noProof/>
                 <w:webHidden/>
-                <w:lang w:val="nl-NL"/>
               </w:rPr>
               <w:fldChar w:fldCharType="begin"/>
             </w:r>
@@ -509,22 +589,19 @@
               <w:rPr>
                 <w:noProof/>
                 <w:webHidden/>
-                <w:lang w:val="nl-NL"/>
-              </w:rPr>
-              <w:instrText xml:space="preserve"> PAGEREF _Toc506629924 \h </w:instrText>
-            </w:r>
-            <w:r>
-              <w:rPr>
-                <w:noProof/>
-                <w:webHidden/>
-                <w:lang w:val="nl-NL"/>
-              </w:rPr>
-            </w:r>
-            <w:r>
-              <w:rPr>
-                <w:noProof/>
-                <w:webHidden/>
-                <w:lang w:val="nl-NL"/>
+              </w:rPr>
+              <w:instrText xml:space="preserve"> PAGEREF _Toc507693768 \h </w:instrText>
+            </w:r>
+            <w:r>
+              <w:rPr>
+                <w:noProof/>
+                <w:webHidden/>
+              </w:rPr>
+            </w:r>
+            <w:r>
+              <w:rPr>
+                <w:noProof/>
+                <w:webHidden/>
               </w:rPr>
               <w:fldChar w:fldCharType="separate"/>
             </w:r>
@@ -532,15 +609,13 @@
               <w:rPr>
                 <w:noProof/>
                 <w:webHidden/>
-                <w:lang w:val="nl-NL"/>
-              </w:rPr>
-              <w:t>3</w:t>
-            </w:r>
-            <w:r>
-              <w:rPr>
-                <w:noProof/>
-                <w:webHidden/>
-                <w:lang w:val="nl-NL"/>
+              </w:rPr>
+              <w:t>4</w:t>
+            </w:r>
+            <w:r>
+              <w:rPr>
+                <w:noProof/>
+                <w:webHidden/>
               </w:rPr>
               <w:fldChar w:fldCharType="end"/>
             </w:r>
@@ -555,46 +630,42 @@
             </w:tabs>
             <w:rPr>
               <w:noProof/>
-              <w:lang w:val="nl-NL"/>
             </w:rPr>
           </w:pPr>
-          <w:hyperlink w:anchor="_Toc506629925" w:history="1">
+          <w:hyperlink w:anchor="_Toc507693769" w:history="1">
             <w:r>
               <w:rPr>
                 <w:rStyle w:val="Hyperlink"/>
                 <w:noProof/>
                 <w:lang w:val="nl-NL"/>
               </w:rPr>
-              <w:t>2.1</w:t>
-            </w:r>
-            <w:r>
-              <w:rPr>
+              <w:t>3.1</w:t>
+            </w:r>
+            <w:r>
+              <w:rPr>
+                <w:noProof/>
+              </w:rPr>
+              <w:tab/>
+            </w:r>
+            <w:r>
+              <w:rPr>
+                <w:rStyle w:val="Hyperlink"/>
                 <w:noProof/>
                 <w:lang w:val="nl-NL"/>
               </w:rPr>
+              <w:t>Schermontwerpen</w:t>
+            </w:r>
+            <w:r>
+              <w:rPr>
+                <w:noProof/>
+                <w:webHidden/>
+              </w:rPr>
               <w:tab/>
             </w:r>
             <w:r>
               <w:rPr>
-                <w:rStyle w:val="Hyperlink"/>
-                <w:noProof/>
-                <w:lang w:val="nl-NL"/>
-              </w:rPr>
-              <w:t>Schermontwerpen</w:t>
-            </w:r>
-            <w:r>
-              <w:rPr>
-                <w:noProof/>
-                <w:webHidden/>
-                <w:lang w:val="nl-NL"/>
-              </w:rPr>
-              <w:tab/>
-            </w:r>
-            <w:r>
-              <w:rPr>
-                <w:noProof/>
-                <w:webHidden/>
-                <w:lang w:val="nl-NL"/>
+                <w:noProof/>
+                <w:webHidden/>
               </w:rPr>
               <w:fldChar w:fldCharType="begin"/>
             </w:r>
@@ -602,22 +673,19 @@
               <w:rPr>
                 <w:noProof/>
                 <w:webHidden/>
-                <w:lang w:val="nl-NL"/>
-              </w:rPr>
-              <w:instrText xml:space="preserve"> PAGEREF _Toc506629925 \h </w:instrText>
-            </w:r>
-            <w:r>
-              <w:rPr>
-                <w:noProof/>
-                <w:webHidden/>
-                <w:lang w:val="nl-NL"/>
-              </w:rPr>
-            </w:r>
-            <w:r>
-              <w:rPr>
-                <w:noProof/>
-                <w:webHidden/>
-                <w:lang w:val="nl-NL"/>
+              </w:rPr>
+              <w:instrText xml:space="preserve"> PAGEREF _Toc507693769 \h </w:instrText>
+            </w:r>
+            <w:r>
+              <w:rPr>
+                <w:noProof/>
+                <w:webHidden/>
+              </w:rPr>
+            </w:r>
+            <w:r>
+              <w:rPr>
+                <w:noProof/>
+                <w:webHidden/>
               </w:rPr>
               <w:fldChar w:fldCharType="separate"/>
             </w:r>
@@ -625,15 +693,13 @@
               <w:rPr>
                 <w:noProof/>
                 <w:webHidden/>
-                <w:lang w:val="nl-NL"/>
-              </w:rPr>
-              <w:t>3</w:t>
-            </w:r>
-            <w:r>
-              <w:rPr>
-                <w:noProof/>
-                <w:webHidden/>
-                <w:lang w:val="nl-NL"/>
+              </w:rPr>
+              <w:t>4</w:t>
+            </w:r>
+            <w:r>
+              <w:rPr>
+                <w:noProof/>
+                <w:webHidden/>
               </w:rPr>
               <w:fldChar w:fldCharType="end"/>
             </w:r>
@@ -648,46 +714,42 @@
             </w:tabs>
             <w:rPr>
               <w:noProof/>
-              <w:lang w:val="nl-NL"/>
             </w:rPr>
           </w:pPr>
-          <w:hyperlink w:anchor="_Toc506629926" w:history="1">
+          <w:hyperlink w:anchor="_Toc507693770" w:history="1">
             <w:r>
               <w:rPr>
                 <w:rStyle w:val="Hyperlink"/>
                 <w:noProof/>
                 <w:lang w:val="nl-NL"/>
               </w:rPr>
-              <w:t>2.2</w:t>
-            </w:r>
-            <w:r>
-              <w:rPr>
+              <w:t>3.2</w:t>
+            </w:r>
+            <w:r>
+              <w:rPr>
+                <w:noProof/>
+              </w:rPr>
+              <w:tab/>
+            </w:r>
+            <w:r>
+              <w:rPr>
+                <w:rStyle w:val="Hyperlink"/>
                 <w:noProof/>
                 <w:lang w:val="nl-NL"/>
               </w:rPr>
+              <w:t>Flow</w:t>
+            </w:r>
+            <w:r>
+              <w:rPr>
+                <w:noProof/>
+                <w:webHidden/>
+              </w:rPr>
               <w:tab/>
             </w:r>
             <w:r>
               <w:rPr>
-                <w:rStyle w:val="Hyperlink"/>
-                <w:noProof/>
-                <w:lang w:val="nl-NL"/>
-              </w:rPr>
-              <w:t>Flow</w:t>
-            </w:r>
-            <w:r>
-              <w:rPr>
-                <w:noProof/>
-                <w:webHidden/>
-                <w:lang w:val="nl-NL"/>
-              </w:rPr>
-              <w:tab/>
-            </w:r>
-            <w:r>
-              <w:rPr>
-                <w:noProof/>
-                <w:webHidden/>
-                <w:lang w:val="nl-NL"/>
+                <w:noProof/>
+                <w:webHidden/>
               </w:rPr>
               <w:fldChar w:fldCharType="begin"/>
             </w:r>
@@ -695,22 +757,19 @@
               <w:rPr>
                 <w:noProof/>
                 <w:webHidden/>
-                <w:lang w:val="nl-NL"/>
-              </w:rPr>
-              <w:instrText xml:space="preserve"> PAGEREF _Toc506629926 \h </w:instrText>
-            </w:r>
-            <w:r>
-              <w:rPr>
-                <w:noProof/>
-                <w:webHidden/>
-                <w:lang w:val="nl-NL"/>
-              </w:rPr>
-            </w:r>
-            <w:r>
-              <w:rPr>
-                <w:noProof/>
-                <w:webHidden/>
-                <w:lang w:val="nl-NL"/>
+              </w:rPr>
+              <w:instrText xml:space="preserve"> PAGEREF _Toc507693770 \h </w:instrText>
+            </w:r>
+            <w:r>
+              <w:rPr>
+                <w:noProof/>
+                <w:webHidden/>
+              </w:rPr>
+            </w:r>
+            <w:r>
+              <w:rPr>
+                <w:noProof/>
+                <w:webHidden/>
               </w:rPr>
               <w:fldChar w:fldCharType="separate"/>
             </w:r>
@@ -718,15 +777,13 @@
               <w:rPr>
                 <w:noProof/>
                 <w:webHidden/>
-                <w:lang w:val="nl-NL"/>
-              </w:rPr>
-              <w:t>3</w:t>
-            </w:r>
-            <w:r>
-              <w:rPr>
-                <w:noProof/>
-                <w:webHidden/>
-                <w:lang w:val="nl-NL"/>
+              </w:rPr>
+              <w:t>4</w:t>
+            </w:r>
+            <w:r>
+              <w:rPr>
+                <w:noProof/>
+                <w:webHidden/>
               </w:rPr>
               <w:fldChar w:fldCharType="end"/>
             </w:r>
@@ -741,46 +798,42 @@
             </w:tabs>
             <w:rPr>
               <w:noProof/>
-              <w:lang w:val="nl-NL"/>
             </w:rPr>
           </w:pPr>
-          <w:hyperlink w:anchor="_Toc506629927" w:history="1">
+          <w:hyperlink w:anchor="_Toc507693771" w:history="1">
             <w:r>
               <w:rPr>
                 <w:rStyle w:val="Hyperlink"/>
                 <w:noProof/>
                 <w:lang w:val="nl-NL"/>
               </w:rPr>
-              <w:t>2.3</w:t>
-            </w:r>
-            <w:r>
-              <w:rPr>
+              <w:t>3.3</w:t>
+            </w:r>
+            <w:r>
+              <w:rPr>
+                <w:noProof/>
+              </w:rPr>
+              <w:tab/>
+            </w:r>
+            <w:r>
+              <w:rPr>
+                <w:rStyle w:val="Hyperlink"/>
                 <w:noProof/>
                 <w:lang w:val="nl-NL"/>
               </w:rPr>
+              <w:t>Acties per scherm</w:t>
+            </w:r>
+            <w:r>
+              <w:rPr>
+                <w:noProof/>
+                <w:webHidden/>
+              </w:rPr>
               <w:tab/>
             </w:r>
             <w:r>
               <w:rPr>
-                <w:rStyle w:val="Hyperlink"/>
-                <w:noProof/>
-                <w:lang w:val="nl-NL"/>
-              </w:rPr>
-              <w:t>Acties per scherm</w:t>
-            </w:r>
-            <w:r>
-              <w:rPr>
-                <w:noProof/>
-                <w:webHidden/>
-                <w:lang w:val="nl-NL"/>
-              </w:rPr>
-              <w:tab/>
-            </w:r>
-            <w:r>
-              <w:rPr>
-                <w:noProof/>
-                <w:webHidden/>
-                <w:lang w:val="nl-NL"/>
+                <w:noProof/>
+                <w:webHidden/>
               </w:rPr>
               <w:fldChar w:fldCharType="begin"/>
             </w:r>
@@ -788,22 +841,19 @@
               <w:rPr>
                 <w:noProof/>
                 <w:webHidden/>
-                <w:lang w:val="nl-NL"/>
-              </w:rPr>
-              <w:instrText xml:space="preserve"> PAGEREF _Toc506629927 \h </w:instrText>
-            </w:r>
-            <w:r>
-              <w:rPr>
-                <w:noProof/>
-                <w:webHidden/>
-                <w:lang w:val="nl-NL"/>
-              </w:rPr>
-            </w:r>
-            <w:r>
-              <w:rPr>
-                <w:noProof/>
-                <w:webHidden/>
-                <w:lang w:val="nl-NL"/>
+              </w:rPr>
+              <w:instrText xml:space="preserve"> PAGEREF _Toc507693771 \h </w:instrText>
+            </w:r>
+            <w:r>
+              <w:rPr>
+                <w:noProof/>
+                <w:webHidden/>
+              </w:rPr>
+            </w:r>
+            <w:r>
+              <w:rPr>
+                <w:noProof/>
+                <w:webHidden/>
               </w:rPr>
               <w:fldChar w:fldCharType="separate"/>
             </w:r>
@@ -811,15 +861,13 @@
               <w:rPr>
                 <w:noProof/>
                 <w:webHidden/>
-                <w:lang w:val="nl-NL"/>
-              </w:rPr>
-              <w:t>3</w:t>
-            </w:r>
-            <w:r>
-              <w:rPr>
-                <w:noProof/>
-                <w:webHidden/>
-                <w:lang w:val="nl-NL"/>
+              </w:rPr>
+              <w:t>4</w:t>
+            </w:r>
+            <w:r>
+              <w:rPr>
+                <w:noProof/>
+                <w:webHidden/>
               </w:rPr>
               <w:fldChar w:fldCharType="end"/>
             </w:r>
@@ -834,46 +882,126 @@
             </w:tabs>
             <w:rPr>
               <w:noProof/>
-              <w:lang w:val="nl-NL"/>
             </w:rPr>
           </w:pPr>
-          <w:hyperlink w:anchor="_Toc506629928" w:history="1">
+          <w:hyperlink w:anchor="_Toc507693772" w:history="1">
             <w:r>
               <w:rPr>
                 <w:rStyle w:val="Hyperlink"/>
                 <w:noProof/>
                 <w:lang w:val="nl-NL"/>
               </w:rPr>
-              <w:t>2.4</w:t>
-            </w:r>
-            <w:r>
-              <w:rPr>
+              <w:t>3.4</w:t>
+            </w:r>
+            <w:r>
+              <w:rPr>
+                <w:noProof/>
+              </w:rPr>
+              <w:tab/>
+            </w:r>
+            <w:r>
+              <w:rPr>
+                <w:rStyle w:val="Hyperlink"/>
                 <w:noProof/>
                 <w:lang w:val="nl-NL"/>
               </w:rPr>
+              <w:t>Functionaliteiten</w:t>
+            </w:r>
+            <w:r>
+              <w:rPr>
+                <w:noProof/>
+                <w:webHidden/>
+              </w:rPr>
               <w:tab/>
             </w:r>
             <w:r>
               <w:rPr>
+                <w:noProof/>
+                <w:webHidden/>
+              </w:rPr>
+              <w:fldChar w:fldCharType="begin"/>
+            </w:r>
+            <w:r>
+              <w:rPr>
+                <w:noProof/>
+                <w:webHidden/>
+              </w:rPr>
+              <w:instrText xml:space="preserve"> PAGEREF _Toc507693772 \h </w:instrText>
+            </w:r>
+            <w:r>
+              <w:rPr>
+                <w:noProof/>
+                <w:webHidden/>
+              </w:rPr>
+            </w:r>
+            <w:r>
+              <w:rPr>
+                <w:noProof/>
+                <w:webHidden/>
+              </w:rPr>
+              <w:fldChar w:fldCharType="separate"/>
+            </w:r>
+            <w:r>
+              <w:rPr>
+                <w:noProof/>
+                <w:webHidden/>
+              </w:rPr>
+              <w:t>5</w:t>
+            </w:r>
+            <w:r>
+              <w:rPr>
+                <w:noProof/>
+                <w:webHidden/>
+              </w:rPr>
+              <w:fldChar w:fldCharType="end"/>
+            </w:r>
+          </w:hyperlink>
+        </w:p>
+        <w:p>
+          <w:pPr>
+            <w:pStyle w:val="TOC3"/>
+            <w:tabs>
+              <w:tab w:val="left" w:pos="1320"/>
+              <w:tab w:val="right" w:leader="dot" w:pos="9350"/>
+            </w:tabs>
+            <w:rPr>
+              <w:noProof/>
+            </w:rPr>
+          </w:pPr>
+          <w:hyperlink w:anchor="_Toc507693773" w:history="1">
+            <w:r>
+              <w:rPr>
                 <w:rStyle w:val="Hyperlink"/>
                 <w:noProof/>
                 <w:lang w:val="nl-NL"/>
               </w:rPr>
-              <w:t>Functionaliteiten</w:t>
-            </w:r>
-            <w:r>
-              <w:rPr>
-                <w:noProof/>
-                <w:webHidden/>
+              <w:t>3.4.1</w:t>
+            </w:r>
+            <w:r>
+              <w:rPr>
+                <w:noProof/>
+              </w:rPr>
+              <w:tab/>
+            </w:r>
+            <w:r>
+              <w:rPr>
+                <w:rStyle w:val="Hyperlink"/>
+                <w:noProof/>
                 <w:lang w:val="nl-NL"/>
               </w:rPr>
+              <w:t>MoSCoW</w:t>
+            </w:r>
+            <w:r>
+              <w:rPr>
+                <w:noProof/>
+                <w:webHidden/>
+              </w:rPr>
               <w:tab/>
             </w:r>
             <w:r>
               <w:rPr>
                 <w:noProof/>
                 <w:webHidden/>
-                <w:lang w:val="nl-NL"/>
               </w:rPr>
               <w:fldChar w:fldCharType="begin"/>
             </w:r>
@@ -881,22 +1009,19 @@
               <w:rPr>
                 <w:noProof/>
                 <w:webHidden/>
-                <w:lang w:val="nl-NL"/>
-              </w:rPr>
-              <w:instrText xml:space="preserve"> PAGEREF _Toc506629928 \h </w:instrText>
-            </w:r>
-            <w:r>
-              <w:rPr>
-                <w:noProof/>
-                <w:webHidden/>
-                <w:lang w:val="nl-NL"/>
-              </w:rPr>
-            </w:r>
-            <w:r>
-              <w:rPr>
-                <w:noProof/>
-                <w:webHidden/>
-                <w:lang w:val="nl-NL"/>
+              </w:rPr>
+              <w:instrText xml:space="preserve"> PAGEREF _Toc507693773 \h </w:instrText>
+            </w:r>
+            <w:r>
+              <w:rPr>
+                <w:noProof/>
+                <w:webHidden/>
+              </w:rPr>
+            </w:r>
+            <w:r>
+              <w:rPr>
+                <w:noProof/>
+                <w:webHidden/>
               </w:rPr>
               <w:fldChar w:fldCharType="separate"/>
             </w:r>
@@ -904,15 +1029,13 @@
               <w:rPr>
                 <w:noProof/>
                 <w:webHidden/>
-                <w:lang w:val="nl-NL"/>
-              </w:rPr>
-              <w:t>3</w:t>
-            </w:r>
-            <w:r>
-              <w:rPr>
-                <w:noProof/>
-                <w:webHidden/>
-                <w:lang w:val="nl-NL"/>
+              </w:rPr>
+              <w:t>5</w:t>
+            </w:r>
+            <w:r>
+              <w:rPr>
+                <w:noProof/>
+                <w:webHidden/>
               </w:rPr>
               <w:fldChar w:fldCharType="end"/>
             </w:r>
@@ -927,46 +1050,42 @@
             </w:tabs>
             <w:rPr>
               <w:noProof/>
-              <w:lang w:val="nl-NL"/>
             </w:rPr>
           </w:pPr>
-          <w:hyperlink w:anchor="_Toc506629929" w:history="1">
+          <w:hyperlink w:anchor="_Toc507693774" w:history="1">
             <w:r>
               <w:rPr>
                 <w:rStyle w:val="Hyperlink"/>
                 <w:noProof/>
                 <w:lang w:val="nl-NL"/>
               </w:rPr>
-              <w:t>3</w:t>
-            </w:r>
-            <w:r>
-              <w:rPr>
+              <w:t>4</w:t>
+            </w:r>
+            <w:r>
+              <w:rPr>
+                <w:noProof/>
+              </w:rPr>
+              <w:tab/>
+            </w:r>
+            <w:r>
+              <w:rPr>
+                <w:rStyle w:val="Hyperlink"/>
                 <w:noProof/>
                 <w:lang w:val="nl-NL"/>
               </w:rPr>
+              <w:t>Ontwerp</w:t>
+            </w:r>
+            <w:r>
+              <w:rPr>
+                <w:noProof/>
+                <w:webHidden/>
+              </w:rPr>
               <w:tab/>
             </w:r>
             <w:r>
               <w:rPr>
-                <w:rStyle w:val="Hyperlink"/>
-                <w:noProof/>
-                <w:lang w:val="nl-NL"/>
-              </w:rPr>
-              <w:t>Ontwerp</w:t>
-            </w:r>
-            <w:r>
-              <w:rPr>
-                <w:noProof/>
-                <w:webHidden/>
-                <w:lang w:val="nl-NL"/>
-              </w:rPr>
-              <w:tab/>
-            </w:r>
-            <w:r>
-              <w:rPr>
-                <w:noProof/>
-                <w:webHidden/>
-                <w:lang w:val="nl-NL"/>
+                <w:noProof/>
+                <w:webHidden/>
               </w:rPr>
               <w:fldChar w:fldCharType="begin"/>
             </w:r>
@@ -974,22 +1093,19 @@
               <w:rPr>
                 <w:noProof/>
                 <w:webHidden/>
-                <w:lang w:val="nl-NL"/>
-              </w:rPr>
-              <w:instrText xml:space="preserve"> PAGEREF _Toc506629929 \h </w:instrText>
-            </w:r>
-            <w:r>
-              <w:rPr>
-                <w:noProof/>
-                <w:webHidden/>
-                <w:lang w:val="nl-NL"/>
-              </w:rPr>
-            </w:r>
-            <w:r>
-              <w:rPr>
-                <w:noProof/>
-                <w:webHidden/>
-                <w:lang w:val="nl-NL"/>
+              </w:rPr>
+              <w:instrText xml:space="preserve"> PAGEREF _Toc507693774 \h </w:instrText>
+            </w:r>
+            <w:r>
+              <w:rPr>
+                <w:noProof/>
+                <w:webHidden/>
+              </w:rPr>
+            </w:r>
+            <w:r>
+              <w:rPr>
+                <w:noProof/>
+                <w:webHidden/>
               </w:rPr>
               <w:fldChar w:fldCharType="separate"/>
             </w:r>
@@ -997,15 +1113,13 @@
               <w:rPr>
                 <w:noProof/>
                 <w:webHidden/>
-                <w:lang w:val="nl-NL"/>
-              </w:rPr>
-              <w:t>4</w:t>
-            </w:r>
-            <w:r>
-              <w:rPr>
-                <w:noProof/>
-                <w:webHidden/>
-                <w:lang w:val="nl-NL"/>
+              </w:rPr>
+              <w:t>6</w:t>
+            </w:r>
+            <w:r>
+              <w:rPr>
+                <w:noProof/>
+                <w:webHidden/>
               </w:rPr>
               <w:fldChar w:fldCharType="end"/>
             </w:r>
@@ -1020,46 +1134,42 @@
             </w:tabs>
             <w:rPr>
               <w:noProof/>
-              <w:lang w:val="nl-NL"/>
             </w:rPr>
           </w:pPr>
-          <w:hyperlink w:anchor="_Toc506629930" w:history="1">
+          <w:hyperlink w:anchor="_Toc507693775" w:history="1">
             <w:r>
               <w:rPr>
                 <w:rStyle w:val="Hyperlink"/>
                 <w:noProof/>
                 <w:lang w:val="nl-NL"/>
               </w:rPr>
-              <w:t>3.1</w:t>
-            </w:r>
-            <w:r>
-              <w:rPr>
+              <w:t>4.1</w:t>
+            </w:r>
+            <w:r>
+              <w:rPr>
+                <w:noProof/>
+              </w:rPr>
+              <w:tab/>
+            </w:r>
+            <w:r>
+              <w:rPr>
+                <w:rStyle w:val="Hyperlink"/>
                 <w:noProof/>
                 <w:lang w:val="nl-NL"/>
               </w:rPr>
+              <w:t>Softwarebeschrijving</w:t>
+            </w:r>
+            <w:r>
+              <w:rPr>
+                <w:noProof/>
+                <w:webHidden/>
+              </w:rPr>
               <w:tab/>
             </w:r>
             <w:r>
               <w:rPr>
-                <w:rStyle w:val="Hyperlink"/>
-                <w:noProof/>
-                <w:lang w:val="nl-NL"/>
-              </w:rPr>
-              <w:t>Softwarebeschrijving</w:t>
-            </w:r>
-            <w:r>
-              <w:rPr>
-                <w:noProof/>
-                <w:webHidden/>
-                <w:lang w:val="nl-NL"/>
-              </w:rPr>
-              <w:tab/>
-            </w:r>
-            <w:r>
-              <w:rPr>
-                <w:noProof/>
-                <w:webHidden/>
-                <w:lang w:val="nl-NL"/>
+                <w:noProof/>
+                <w:webHidden/>
               </w:rPr>
               <w:fldChar w:fldCharType="begin"/>
             </w:r>
@@ -1067,22 +1177,19 @@
               <w:rPr>
                 <w:noProof/>
                 <w:webHidden/>
-                <w:lang w:val="nl-NL"/>
-              </w:rPr>
-              <w:instrText xml:space="preserve"> PAGEREF _Toc506629930 \h </w:instrText>
-            </w:r>
-            <w:r>
-              <w:rPr>
-                <w:noProof/>
-                <w:webHidden/>
-                <w:lang w:val="nl-NL"/>
-              </w:rPr>
-            </w:r>
-            <w:r>
-              <w:rPr>
-                <w:noProof/>
-                <w:webHidden/>
-                <w:lang w:val="nl-NL"/>
+              </w:rPr>
+              <w:instrText xml:space="preserve"> PAGEREF _Toc507693775 \h </w:instrText>
+            </w:r>
+            <w:r>
+              <w:rPr>
+                <w:noProof/>
+                <w:webHidden/>
+              </w:rPr>
+            </w:r>
+            <w:r>
+              <w:rPr>
+                <w:noProof/>
+                <w:webHidden/>
               </w:rPr>
               <w:fldChar w:fldCharType="separate"/>
             </w:r>
@@ -1090,15 +1197,13 @@
               <w:rPr>
                 <w:noProof/>
                 <w:webHidden/>
-                <w:lang w:val="nl-NL"/>
-              </w:rPr>
-              <w:t>4</w:t>
-            </w:r>
-            <w:r>
-              <w:rPr>
-                <w:noProof/>
-                <w:webHidden/>
-                <w:lang w:val="nl-NL"/>
+              </w:rPr>
+              <w:t>6</w:t>
+            </w:r>
+            <w:r>
+              <w:rPr>
+                <w:noProof/>
+                <w:webHidden/>
               </w:rPr>
               <w:fldChar w:fldCharType="end"/>
             </w:r>
@@ -1113,46 +1218,42 @@
             </w:tabs>
             <w:rPr>
               <w:noProof/>
-              <w:lang w:val="nl-NL"/>
             </w:rPr>
           </w:pPr>
-          <w:hyperlink w:anchor="_Toc506629931" w:history="1">
+          <w:hyperlink w:anchor="_Toc507693776" w:history="1">
             <w:r>
               <w:rPr>
                 <w:rStyle w:val="Hyperlink"/>
                 <w:noProof/>
                 <w:lang w:val="nl-NL"/>
               </w:rPr>
-              <w:t>3.1.1</w:t>
-            </w:r>
-            <w:r>
-              <w:rPr>
+              <w:t>4.1.1</w:t>
+            </w:r>
+            <w:r>
+              <w:rPr>
+                <w:noProof/>
+              </w:rPr>
+              <w:tab/>
+            </w:r>
+            <w:r>
+              <w:rPr>
+                <w:rStyle w:val="Hyperlink"/>
                 <w:noProof/>
                 <w:lang w:val="nl-NL"/>
               </w:rPr>
+              <w:t>Globale structuur</w:t>
+            </w:r>
+            <w:r>
+              <w:rPr>
+                <w:noProof/>
+                <w:webHidden/>
+              </w:rPr>
               <w:tab/>
             </w:r>
             <w:r>
               <w:rPr>
-                <w:rStyle w:val="Hyperlink"/>
-                <w:noProof/>
-                <w:lang w:val="nl-NL"/>
-              </w:rPr>
-              <w:t>Globale structuur</w:t>
-            </w:r>
-            <w:r>
-              <w:rPr>
-                <w:noProof/>
-                <w:webHidden/>
-                <w:lang w:val="nl-NL"/>
-              </w:rPr>
-              <w:tab/>
-            </w:r>
-            <w:r>
-              <w:rPr>
-                <w:noProof/>
-                <w:webHidden/>
-                <w:lang w:val="nl-NL"/>
+                <w:noProof/>
+                <w:webHidden/>
               </w:rPr>
               <w:fldChar w:fldCharType="begin"/>
             </w:r>
@@ -1160,22 +1261,19 @@
               <w:rPr>
                 <w:noProof/>
                 <w:webHidden/>
-                <w:lang w:val="nl-NL"/>
-              </w:rPr>
-              <w:instrText xml:space="preserve"> PAGEREF _Toc506629931 \h </w:instrText>
-            </w:r>
-            <w:r>
-              <w:rPr>
-                <w:noProof/>
-                <w:webHidden/>
-                <w:lang w:val="nl-NL"/>
-              </w:rPr>
-            </w:r>
-            <w:r>
-              <w:rPr>
-                <w:noProof/>
-                <w:webHidden/>
-                <w:lang w:val="nl-NL"/>
+              </w:rPr>
+              <w:instrText xml:space="preserve"> PAGEREF _Toc507693776 \h </w:instrText>
+            </w:r>
+            <w:r>
+              <w:rPr>
+                <w:noProof/>
+                <w:webHidden/>
+              </w:rPr>
+            </w:r>
+            <w:r>
+              <w:rPr>
+                <w:noProof/>
+                <w:webHidden/>
               </w:rPr>
               <w:fldChar w:fldCharType="separate"/>
             </w:r>
@@ -1183,15 +1281,13 @@
               <w:rPr>
                 <w:noProof/>
                 <w:webHidden/>
-                <w:lang w:val="nl-NL"/>
-              </w:rPr>
-              <w:t>4</w:t>
-            </w:r>
-            <w:r>
-              <w:rPr>
-                <w:noProof/>
-                <w:webHidden/>
-                <w:lang w:val="nl-NL"/>
+              </w:rPr>
+              <w:t>6</w:t>
+            </w:r>
+            <w:r>
+              <w:rPr>
+                <w:noProof/>
+                <w:webHidden/>
               </w:rPr>
               <w:fldChar w:fldCharType="end"/>
             </w:r>
@@ -1206,46 +1302,42 @@
             </w:tabs>
             <w:rPr>
               <w:noProof/>
-              <w:lang w:val="nl-NL"/>
             </w:rPr>
           </w:pPr>
-          <w:hyperlink w:anchor="_Toc506629932" w:history="1">
+          <w:hyperlink w:anchor="_Toc507693777" w:history="1">
             <w:r>
               <w:rPr>
                 <w:rStyle w:val="Hyperlink"/>
                 <w:noProof/>
                 <w:lang w:val="nl-NL"/>
               </w:rPr>
-              <w:t>3.1.2</w:t>
-            </w:r>
-            <w:r>
-              <w:rPr>
+              <w:t>4.1.2</w:t>
+            </w:r>
+            <w:r>
+              <w:rPr>
+                <w:noProof/>
+              </w:rPr>
+              <w:tab/>
+            </w:r>
+            <w:r>
+              <w:rPr>
+                <w:rStyle w:val="Hyperlink"/>
                 <w:noProof/>
                 <w:lang w:val="nl-NL"/>
               </w:rPr>
+              <w:t>Program flow</w:t>
+            </w:r>
+            <w:r>
+              <w:rPr>
+                <w:noProof/>
+                <w:webHidden/>
+              </w:rPr>
               <w:tab/>
             </w:r>
             <w:r>
               <w:rPr>
-                <w:rStyle w:val="Hyperlink"/>
-                <w:noProof/>
-                <w:lang w:val="nl-NL"/>
-              </w:rPr>
-              <w:t>Program flow</w:t>
-            </w:r>
-            <w:r>
-              <w:rPr>
-                <w:noProof/>
-                <w:webHidden/>
-                <w:lang w:val="nl-NL"/>
-              </w:rPr>
-              <w:tab/>
-            </w:r>
-            <w:r>
-              <w:rPr>
-                <w:noProof/>
-                <w:webHidden/>
-                <w:lang w:val="nl-NL"/>
+                <w:noProof/>
+                <w:webHidden/>
               </w:rPr>
               <w:fldChar w:fldCharType="begin"/>
             </w:r>
@@ -1253,22 +1345,19 @@
               <w:rPr>
                 <w:noProof/>
                 <w:webHidden/>
-                <w:lang w:val="nl-NL"/>
-              </w:rPr>
-              <w:instrText xml:space="preserve"> PAGEREF _Toc506629932 \h </w:instrText>
-            </w:r>
-            <w:r>
-              <w:rPr>
-                <w:noProof/>
-                <w:webHidden/>
-                <w:lang w:val="nl-NL"/>
-              </w:rPr>
-            </w:r>
-            <w:r>
-              <w:rPr>
-                <w:noProof/>
-                <w:webHidden/>
-                <w:lang w:val="nl-NL"/>
+              </w:rPr>
+              <w:instrText xml:space="preserve"> PAGEREF _Toc507693777 \h </w:instrText>
+            </w:r>
+            <w:r>
+              <w:rPr>
+                <w:noProof/>
+                <w:webHidden/>
+              </w:rPr>
+            </w:r>
+            <w:r>
+              <w:rPr>
+                <w:noProof/>
+                <w:webHidden/>
               </w:rPr>
               <w:fldChar w:fldCharType="separate"/>
             </w:r>
@@ -1276,15 +1365,13 @@
               <w:rPr>
                 <w:noProof/>
                 <w:webHidden/>
-                <w:lang w:val="nl-NL"/>
-              </w:rPr>
-              <w:t>4</w:t>
-            </w:r>
-            <w:r>
-              <w:rPr>
-                <w:noProof/>
-                <w:webHidden/>
-                <w:lang w:val="nl-NL"/>
+              </w:rPr>
+              <w:t>6</w:t>
+            </w:r>
+            <w:r>
+              <w:rPr>
+                <w:noProof/>
+                <w:webHidden/>
               </w:rPr>
               <w:fldChar w:fldCharType="end"/>
             </w:r>
@@ -1299,46 +1386,42 @@
             </w:tabs>
             <w:rPr>
               <w:noProof/>
-              <w:lang w:val="nl-NL"/>
             </w:rPr>
           </w:pPr>
-          <w:hyperlink w:anchor="_Toc506629933" w:history="1">
+          <w:hyperlink w:anchor="_Toc507693778" w:history="1">
             <w:r>
               <w:rPr>
                 <w:rStyle w:val="Hyperlink"/>
                 <w:noProof/>
                 <w:lang w:val="nl-NL"/>
               </w:rPr>
-              <w:t>3.1.3</w:t>
-            </w:r>
-            <w:r>
-              <w:rPr>
+              <w:t>4.1.3</w:t>
+            </w:r>
+            <w:r>
+              <w:rPr>
+                <w:noProof/>
+              </w:rPr>
+              <w:tab/>
+            </w:r>
+            <w:r>
+              <w:rPr>
+                <w:rStyle w:val="Hyperlink"/>
                 <w:noProof/>
                 <w:lang w:val="nl-NL"/>
               </w:rPr>
+              <w:t>Methoden en variabelen</w:t>
+            </w:r>
+            <w:r>
+              <w:rPr>
+                <w:noProof/>
+                <w:webHidden/>
+              </w:rPr>
               <w:tab/>
             </w:r>
             <w:r>
               <w:rPr>
-                <w:rStyle w:val="Hyperlink"/>
-                <w:noProof/>
-                <w:lang w:val="nl-NL"/>
-              </w:rPr>
-              <w:t>Methoden en variabelen</w:t>
-            </w:r>
-            <w:r>
-              <w:rPr>
-                <w:noProof/>
-                <w:webHidden/>
-                <w:lang w:val="nl-NL"/>
-              </w:rPr>
-              <w:tab/>
-            </w:r>
-            <w:r>
-              <w:rPr>
-                <w:noProof/>
-                <w:webHidden/>
-                <w:lang w:val="nl-NL"/>
+                <w:noProof/>
+                <w:webHidden/>
               </w:rPr>
               <w:fldChar w:fldCharType="begin"/>
             </w:r>
@@ -1346,22 +1429,19 @@
               <w:rPr>
                 <w:noProof/>
                 <w:webHidden/>
-                <w:lang w:val="nl-NL"/>
-              </w:rPr>
-              <w:instrText xml:space="preserve"> PAGEREF _Toc506629933 \h </w:instrText>
-            </w:r>
-            <w:r>
-              <w:rPr>
-                <w:noProof/>
-                <w:webHidden/>
-                <w:lang w:val="nl-NL"/>
-              </w:rPr>
-            </w:r>
-            <w:r>
-              <w:rPr>
-                <w:noProof/>
-                <w:webHidden/>
-                <w:lang w:val="nl-NL"/>
+              </w:rPr>
+              <w:instrText xml:space="preserve"> PAGEREF _Toc507693778 \h </w:instrText>
+            </w:r>
+            <w:r>
+              <w:rPr>
+                <w:noProof/>
+                <w:webHidden/>
+              </w:rPr>
+            </w:r>
+            <w:r>
+              <w:rPr>
+                <w:noProof/>
+                <w:webHidden/>
               </w:rPr>
               <w:fldChar w:fldCharType="separate"/>
             </w:r>
@@ -1369,15 +1449,13 @@
               <w:rPr>
                 <w:noProof/>
                 <w:webHidden/>
-                <w:lang w:val="nl-NL"/>
-              </w:rPr>
-              <w:t>4</w:t>
-            </w:r>
-            <w:r>
-              <w:rPr>
-                <w:noProof/>
-                <w:webHidden/>
-                <w:lang w:val="nl-NL"/>
+              </w:rPr>
+              <w:t>6</w:t>
+            </w:r>
+            <w:r>
+              <w:rPr>
+                <w:noProof/>
+                <w:webHidden/>
               </w:rPr>
               <w:fldChar w:fldCharType="end"/>
             </w:r>
@@ -1392,22 +1470,19 @@
             </w:tabs>
             <w:rPr>
               <w:noProof/>
-              <w:lang w:val="nl-NL"/>
             </w:rPr>
           </w:pPr>
-          <w:hyperlink w:anchor="_Toc506629934" w:history="1">
+          <w:hyperlink w:anchor="_Toc507693779" w:history="1">
             <w:r>
               <w:rPr>
                 <w:rStyle w:val="Hyperlink"/>
                 <w:noProof/>
-                <w:lang w:val="nl-NL"/>
-              </w:rPr>
-              <w:t>3.1.4</w:t>
-            </w:r>
-            <w:r>
-              <w:rPr>
-                <w:noProof/>
-                <w:lang w:val="nl-NL"/>
+              </w:rPr>
+              <w:t>4.1.4</w:t>
+            </w:r>
+            <w:r>
+              <w:rPr>
+                <w:noProof/>
               </w:rPr>
               <w:tab/>
             </w:r>
@@ -1415,7 +1490,6 @@
               <w:rPr>
                 <w:rStyle w:val="Hyperlink"/>
                 <w:noProof/>
-                <w:lang w:val="nl-NL"/>
               </w:rPr>
               <w:t>Events</w:t>
             </w:r>
@@ -1423,7 +1497,6 @@
               <w:rPr>
                 <w:noProof/>
                 <w:webHidden/>
-                <w:lang w:val="nl-NL"/>
               </w:rPr>
               <w:tab/>
             </w:r>
@@ -1431,7 +1504,6 @@
               <w:rPr>
                 <w:noProof/>
                 <w:webHidden/>
-                <w:lang w:val="nl-NL"/>
               </w:rPr>
               <w:fldChar w:fldCharType="begin"/>
             </w:r>
@@ -1439,22 +1511,19 @@
               <w:rPr>
                 <w:noProof/>
                 <w:webHidden/>
-                <w:lang w:val="nl-NL"/>
-              </w:rPr>
-              <w:instrText xml:space="preserve"> PAGEREF _Toc506629934 \h </w:instrText>
-            </w:r>
-            <w:r>
-              <w:rPr>
-                <w:noProof/>
-                <w:webHidden/>
-                <w:lang w:val="nl-NL"/>
-              </w:rPr>
-            </w:r>
-            <w:r>
-              <w:rPr>
-                <w:noProof/>
-                <w:webHidden/>
-                <w:lang w:val="nl-NL"/>
+              </w:rPr>
+              <w:instrText xml:space="preserve"> PAGEREF _Toc507693779 \h </w:instrText>
+            </w:r>
+            <w:r>
+              <w:rPr>
+                <w:noProof/>
+                <w:webHidden/>
+              </w:rPr>
+            </w:r>
+            <w:r>
+              <w:rPr>
+                <w:noProof/>
+                <w:webHidden/>
               </w:rPr>
               <w:fldChar w:fldCharType="separate"/>
             </w:r>
@@ -1462,15 +1531,13 @@
               <w:rPr>
                 <w:noProof/>
                 <w:webHidden/>
-                <w:lang w:val="nl-NL"/>
-              </w:rPr>
-              <w:t>4</w:t>
-            </w:r>
-            <w:r>
-              <w:rPr>
-                <w:noProof/>
-                <w:webHidden/>
-                <w:lang w:val="nl-NL"/>
+              </w:rPr>
+              <w:t>6</w:t>
+            </w:r>
+            <w:r>
+              <w:rPr>
+                <w:noProof/>
+                <w:webHidden/>
               </w:rPr>
               <w:fldChar w:fldCharType="end"/>
             </w:r>
@@ -1485,46 +1552,42 @@
             </w:tabs>
             <w:rPr>
               <w:noProof/>
-              <w:lang w:val="nl-NL"/>
             </w:rPr>
           </w:pPr>
-          <w:hyperlink w:anchor="_Toc506629935" w:history="1">
+          <w:hyperlink w:anchor="_Toc507693780" w:history="1">
             <w:r>
               <w:rPr>
                 <w:rStyle w:val="Hyperlink"/>
                 <w:noProof/>
                 <w:lang w:val="nl-NL"/>
               </w:rPr>
-              <w:t>4</w:t>
-            </w:r>
-            <w:r>
-              <w:rPr>
+              <w:t>5</w:t>
+            </w:r>
+            <w:r>
+              <w:rPr>
+                <w:noProof/>
+              </w:rPr>
+              <w:tab/>
+            </w:r>
+            <w:r>
+              <w:rPr>
+                <w:rStyle w:val="Hyperlink"/>
                 <w:noProof/>
                 <w:lang w:val="nl-NL"/>
               </w:rPr>
+              <w:t>Test cases &amp; testrapportage</w:t>
+            </w:r>
+            <w:r>
+              <w:rPr>
+                <w:noProof/>
+                <w:webHidden/>
+              </w:rPr>
               <w:tab/>
             </w:r>
             <w:r>
               <w:rPr>
-                <w:rStyle w:val="Hyperlink"/>
-                <w:noProof/>
-                <w:lang w:val="nl-NL"/>
-              </w:rPr>
-              <w:t>Test cases</w:t>
-            </w:r>
-            <w:r>
-              <w:rPr>
-                <w:noProof/>
-                <w:webHidden/>
-                <w:lang w:val="nl-NL"/>
-              </w:rPr>
-              <w:tab/>
-            </w:r>
-            <w:r>
-              <w:rPr>
-                <w:noProof/>
-                <w:webHidden/>
-                <w:lang w:val="nl-NL"/>
+                <w:noProof/>
+                <w:webHidden/>
               </w:rPr>
               <w:fldChar w:fldCharType="begin"/>
             </w:r>
@@ -1532,22 +1595,19 @@
               <w:rPr>
                 <w:noProof/>
                 <w:webHidden/>
-                <w:lang w:val="nl-NL"/>
-              </w:rPr>
-              <w:instrText xml:space="preserve"> PAGEREF _Toc506629935 \h </w:instrText>
-            </w:r>
-            <w:r>
-              <w:rPr>
-                <w:noProof/>
-                <w:webHidden/>
-                <w:lang w:val="nl-NL"/>
-              </w:rPr>
-            </w:r>
-            <w:r>
-              <w:rPr>
-                <w:noProof/>
-                <w:webHidden/>
-                <w:lang w:val="nl-NL"/>
+              </w:rPr>
+              <w:instrText xml:space="preserve"> PAGEREF _Toc507693780 \h </w:instrText>
+            </w:r>
+            <w:r>
+              <w:rPr>
+                <w:noProof/>
+                <w:webHidden/>
+              </w:rPr>
+            </w:r>
+            <w:r>
+              <w:rPr>
+                <w:noProof/>
+                <w:webHidden/>
               </w:rPr>
               <w:fldChar w:fldCharType="separate"/>
             </w:r>
@@ -1555,15 +1615,13 @@
               <w:rPr>
                 <w:noProof/>
                 <w:webHidden/>
-                <w:lang w:val="nl-NL"/>
-              </w:rPr>
-              <w:t>5</w:t>
-            </w:r>
-            <w:r>
-              <w:rPr>
-                <w:noProof/>
-                <w:webHidden/>
-                <w:lang w:val="nl-NL"/>
+              </w:rPr>
+              <w:t>7</w:t>
+            </w:r>
+            <w:r>
+              <w:rPr>
+                <w:noProof/>
+                <w:webHidden/>
               </w:rPr>
               <w:fldChar w:fldCharType="end"/>
             </w:r>
@@ -1578,69 +1636,230 @@
             </w:tabs>
             <w:rPr>
               <w:noProof/>
-              <w:lang w:val="nl-NL"/>
             </w:rPr>
           </w:pPr>
-          <w:hyperlink w:anchor="_Toc506629936" w:history="1">
+          <w:hyperlink w:anchor="_Toc507693781" w:history="1">
             <w:r>
               <w:rPr>
                 <w:rStyle w:val="Hyperlink"/>
                 <w:noProof/>
                 <w:lang w:val="nl-NL"/>
               </w:rPr>
-              <w:t>5</w:t>
-            </w:r>
-            <w:r>
-              <w:rPr>
+              <w:t>6</w:t>
+            </w:r>
+            <w:r>
+              <w:rPr>
+                <w:noProof/>
+              </w:rPr>
+              <w:tab/>
+            </w:r>
+            <w:r>
+              <w:rPr>
+                <w:rStyle w:val="Hyperlink"/>
                 <w:noProof/>
                 <w:lang w:val="nl-NL"/>
               </w:rPr>
+              <w:t>Globaal stappenplan</w:t>
+            </w:r>
+            <w:r>
+              <w:rPr>
+                <w:noProof/>
+                <w:webHidden/>
+              </w:rPr>
               <w:tab/>
             </w:r>
             <w:r>
               <w:rPr>
+                <w:noProof/>
+                <w:webHidden/>
+              </w:rPr>
+              <w:fldChar w:fldCharType="begin"/>
+            </w:r>
+            <w:r>
+              <w:rPr>
+                <w:noProof/>
+                <w:webHidden/>
+              </w:rPr>
+              <w:instrText xml:space="preserve"> PAGEREF _Toc507693781 \h </w:instrText>
+            </w:r>
+            <w:r>
+              <w:rPr>
+                <w:noProof/>
+                <w:webHidden/>
+              </w:rPr>
+            </w:r>
+            <w:r>
+              <w:rPr>
+                <w:noProof/>
+                <w:webHidden/>
+              </w:rPr>
+              <w:fldChar w:fldCharType="separate"/>
+            </w:r>
+            <w:r>
+              <w:rPr>
+                <w:noProof/>
+                <w:webHidden/>
+              </w:rPr>
+              <w:t>8</w:t>
+            </w:r>
+            <w:r>
+              <w:rPr>
+                <w:noProof/>
+                <w:webHidden/>
+              </w:rPr>
+              <w:fldChar w:fldCharType="end"/>
+            </w:r>
+          </w:hyperlink>
+        </w:p>
+        <w:p>
+          <w:pPr>
+            <w:pStyle w:val="TOC1"/>
+            <w:tabs>
+              <w:tab w:val="left" w:pos="440"/>
+              <w:tab w:val="right" w:leader="dot" w:pos="9350"/>
+            </w:tabs>
+            <w:rPr>
+              <w:noProof/>
+            </w:rPr>
+          </w:pPr>
+          <w:hyperlink w:anchor="_Toc507693782" w:history="1">
+            <w:r>
+              <w:rPr>
                 <w:rStyle w:val="Hyperlink"/>
                 <w:noProof/>
                 <w:lang w:val="nl-NL"/>
               </w:rPr>
-              <w:t>Globaal stappenplan</w:t>
-            </w:r>
-            <w:r>
-              <w:rPr>
-                <w:noProof/>
-                <w:webHidden/>
+              <w:t>7</w:t>
+            </w:r>
+            <w:r>
+              <w:rPr>
+                <w:noProof/>
+              </w:rPr>
+              <w:tab/>
+            </w:r>
+            <w:r>
+              <w:rPr>
+                <w:rStyle w:val="Hyperlink"/>
+                <w:noProof/>
                 <w:lang w:val="nl-NL"/>
               </w:rPr>
+              <w:t>Conclusie en reflectie</w:t>
+            </w:r>
+            <w:r>
+              <w:rPr>
+                <w:noProof/>
+                <w:webHidden/>
+              </w:rPr>
               <w:tab/>
             </w:r>
             <w:r>
               <w:rPr>
                 <w:noProof/>
                 <w:webHidden/>
+              </w:rPr>
+              <w:fldChar w:fldCharType="begin"/>
+            </w:r>
+            <w:r>
+              <w:rPr>
+                <w:noProof/>
+                <w:webHidden/>
+              </w:rPr>
+              <w:instrText xml:space="preserve"> PAGEREF _Toc507693782 \h </w:instrText>
+            </w:r>
+            <w:r>
+              <w:rPr>
+                <w:noProof/>
+                <w:webHidden/>
+              </w:rPr>
+            </w:r>
+            <w:r>
+              <w:rPr>
+                <w:noProof/>
+                <w:webHidden/>
+              </w:rPr>
+              <w:fldChar w:fldCharType="separate"/>
+            </w:r>
+            <w:r>
+              <w:rPr>
+                <w:noProof/>
+                <w:webHidden/>
+              </w:rPr>
+              <w:t>9</w:t>
+            </w:r>
+            <w:r>
+              <w:rPr>
+                <w:noProof/>
+                <w:webHidden/>
+              </w:rPr>
+              <w:fldChar w:fldCharType="end"/>
+            </w:r>
+          </w:hyperlink>
+        </w:p>
+        <w:p>
+          <w:pPr>
+            <w:pStyle w:val="TOC1"/>
+            <w:tabs>
+              <w:tab w:val="left" w:pos="440"/>
+              <w:tab w:val="right" w:leader="dot" w:pos="9350"/>
+            </w:tabs>
+            <w:rPr>
+              <w:noProof/>
+            </w:rPr>
+          </w:pPr>
+          <w:hyperlink w:anchor="_Toc507693783" w:history="1">
+            <w:r>
+              <w:rPr>
+                <w:rStyle w:val="Hyperlink"/>
+                <w:noProof/>
                 <w:lang w:val="nl-NL"/>
               </w:rPr>
+              <w:t>8</w:t>
+            </w:r>
+            <w:r>
+              <w:rPr>
+                <w:noProof/>
+              </w:rPr>
+              <w:tab/>
+            </w:r>
+            <w:r>
+              <w:rPr>
+                <w:rStyle w:val="Hyperlink"/>
+                <w:noProof/>
+                <w:lang w:val="nl-NL"/>
+              </w:rPr>
+              <w:t>Bronnen</w:t>
+            </w:r>
+            <w:r>
+              <w:rPr>
+                <w:noProof/>
+                <w:webHidden/>
+              </w:rPr>
+              <w:tab/>
+            </w:r>
+            <w:r>
+              <w:rPr>
+                <w:noProof/>
+                <w:webHidden/>
+              </w:rPr>
               <w:fldChar w:fldCharType="begin"/>
             </w:r>
             <w:r>
               <w:rPr>
                 <w:noProof/>
                 <w:webHidden/>
-                <w:lang w:val="nl-NL"/>
-              </w:rPr>
-              <w:instrText xml:space="preserve"> PAGEREF _Toc506629936 \h </w:instrText>
-            </w:r>
-            <w:r>
-              <w:rPr>
-                <w:noProof/>
-                <w:webHidden/>
-                <w:lang w:val="nl-NL"/>
-              </w:rPr>
-            </w:r>
-            <w:r>
-              <w:rPr>
-                <w:noProof/>
-                <w:webHidden/>
-                <w:lang w:val="nl-NL"/>
+              </w:rPr>
+              <w:instrText xml:space="preserve"> PAGEREF _Toc507693783 \h </w:instrText>
+            </w:r>
+            <w:r>
+              <w:rPr>
+                <w:noProof/>
+                <w:webHidden/>
+              </w:rPr>
+            </w:r>
+            <w:r>
+              <w:rPr>
+                <w:noProof/>
+                <w:webHidden/>
               </w:rPr>
               <w:fldChar w:fldCharType="separate"/>
             </w:r>
@@ -1648,15 +1867,13 @@
               <w:rPr>
                 <w:noProof/>
                 <w:webHidden/>
-                <w:lang w:val="nl-NL"/>
-              </w:rPr>
-              <w:t>6</w:t>
-            </w:r>
-            <w:r>
-              <w:rPr>
-                <w:noProof/>
-                <w:webHidden/>
-                <w:lang w:val="nl-NL"/>
+              </w:rPr>
+              <w:t>10</w:t>
+            </w:r>
+            <w:r>
+              <w:rPr>
+                <w:noProof/>
+                <w:webHidden/>
               </w:rPr>
               <w:fldChar w:fldCharType="end"/>
             </w:r>
@@ -1692,7 +1909,22 @@
         </w:rPr>
         <w:br w:type="page"/>
       </w:r>
-      <w:bookmarkStart w:id="0" w:name="_GoBack"/>
+    </w:p>
+    <w:p>
+      <w:pPr>
+        <w:pStyle w:val="Heading1"/>
+        <w:rPr>
+          <w:lang w:val="nl-NL"/>
+        </w:rPr>
+      </w:pPr>
+      <w:bookmarkStart w:id="0" w:name="_Toc507693767"/>
+      <w:r>
+        <w:rPr>
+          <w:lang w:val="nl-NL"/>
+        </w:rPr>
+        <w:lastRenderedPageBreak/>
+        <w:t>Inleiding</w:t>
+      </w:r>
       <w:bookmarkEnd w:id="0"/>
     </w:p>
     <w:p>
@@ -1701,6 +1933,12 @@
           <w:lang w:val="nl-NL"/>
         </w:rPr>
       </w:pPr>
+      <w:r>
+        <w:rPr>
+          <w:lang w:val="nl-NL"/>
+        </w:rPr>
+        <w:br w:type="page"/>
+      </w:r>
     </w:p>
     <w:p>
       <w:pPr>
@@ -1709,11 +1947,12 @@
           <w:lang w:val="nl-NL"/>
         </w:rPr>
       </w:pPr>
-      <w:bookmarkStart w:id="1" w:name="_Toc506629924"/>
-      <w:r>
-        <w:rPr>
-          <w:lang w:val="nl-NL"/>
-        </w:rPr>
+      <w:bookmarkStart w:id="1" w:name="_Toc507693768"/>
+      <w:r>
+        <w:rPr>
+          <w:lang w:val="nl-NL"/>
+        </w:rPr>
+        <w:lastRenderedPageBreak/>
         <w:t>Analyse</w:t>
       </w:r>
       <w:bookmarkEnd w:id="1"/>
@@ -1725,7 +1964,7 @@
           <w:lang w:val="nl-NL"/>
         </w:rPr>
       </w:pPr>
-      <w:bookmarkStart w:id="2" w:name="_Toc506629925"/>
+      <w:bookmarkStart w:id="2" w:name="_Toc507693769"/>
       <w:r>
         <w:rPr>
           <w:lang w:val="nl-NL"/>
@@ -1828,28 +2067,62 @@
     </w:p>
     <w:p>
       <w:pPr>
+        <w:rPr>
+          <w:rFonts w:asciiTheme="majorHAnsi" w:eastAsiaTheme="majorEastAsia" w:hAnsiTheme="majorHAnsi" w:cstheme="majorBidi"/>
+          <w:b/>
+          <w:bCs/>
+          <w:smallCaps/>
+          <w:color w:val="000000" w:themeColor="text1"/>
+          <w:sz w:val="28"/>
+          <w:szCs w:val="28"/>
+          <w:lang w:val="nl-NL"/>
+        </w:rPr>
+      </w:pPr>
+      <w:bookmarkStart w:id="3" w:name="_Toc507693770"/>
+      <w:r>
+        <w:rPr>
+          <w:lang w:val="nl-NL"/>
+        </w:rPr>
+        <w:br w:type="page"/>
+      </w:r>
+    </w:p>
+    <w:p>
+      <w:pPr>
         <w:pStyle w:val="Heading2"/>
         <w:rPr>
           <w:lang w:val="nl-NL"/>
         </w:rPr>
       </w:pPr>
-      <w:bookmarkStart w:id="3" w:name="_Toc506629926"/>
-      <w:r>
-        <w:rPr>
-          <w:lang w:val="nl-NL"/>
-        </w:rPr>
+      <w:r>
+        <w:rPr>
+          <w:lang w:val="nl-NL"/>
+        </w:rPr>
+        <w:lastRenderedPageBreak/>
         <w:t>Flow</w:t>
       </w:r>
+      <w:bookmarkStart w:id="4" w:name="_Toc507693771"/>
       <w:bookmarkEnd w:id="3"/>
     </w:p>
     <w:p>
       <w:pPr>
+        <w:rPr>
+          <w:lang w:val="nl-NL"/>
+        </w:rPr>
+      </w:pPr>
+      <w:r>
+        <w:rPr>
+          <w:lang w:val="nl-NL"/>
+        </w:rPr>
+        <w:t>Globale flow tussen de schermen</w:t>
+      </w:r>
+    </w:p>
+    <w:p>
+      <w:pPr>
         <w:pStyle w:val="Heading2"/>
         <w:rPr>
           <w:lang w:val="nl-NL"/>
         </w:rPr>
       </w:pPr>
-      <w:bookmarkStart w:id="4" w:name="_Toc506629927"/>
       <w:r>
         <w:rPr>
           <w:lang w:val="nl-NL"/>
@@ -1857,6 +2130,40 @@
         <w:t>Acties per scherm</w:t>
       </w:r>
       <w:bookmarkEnd w:id="4"/>
+    </w:p>
+    <w:p>
+      <w:pPr>
+        <w:rPr>
+          <w:lang w:val="nl-NL"/>
+        </w:rPr>
+      </w:pPr>
+      <w:r>
+        <w:rPr>
+          <w:lang w:val="nl-NL"/>
+        </w:rPr>
+        <w:t>Per scherm: mogelijke acties (alle) en mogelijke gevolgen</w:t>
+      </w:r>
+    </w:p>
+    <w:p>
+      <w:pPr>
+        <w:rPr>
+          <w:rFonts w:asciiTheme="majorHAnsi" w:eastAsiaTheme="majorEastAsia" w:hAnsiTheme="majorHAnsi" w:cstheme="majorBidi"/>
+          <w:b/>
+          <w:bCs/>
+          <w:smallCaps/>
+          <w:color w:val="000000" w:themeColor="text1"/>
+          <w:sz w:val="28"/>
+          <w:szCs w:val="28"/>
+          <w:lang w:val="nl-NL"/>
+        </w:rPr>
+      </w:pPr>
+      <w:bookmarkStart w:id="5" w:name="_Toc507693772"/>
+      <w:r>
+        <w:rPr>
+          <w:lang w:val="nl-NL"/>
+        </w:rPr>
+        <w:br w:type="page"/>
+      </w:r>
     </w:p>
     <w:p>
       <w:pPr>
@@ -1867,14 +2174,657 @@
           <w:lang w:val="nl-NL"/>
         </w:rPr>
       </w:pPr>
-      <w:bookmarkStart w:id="5" w:name="_Toc506629928"/>
-      <w:r>
-        <w:rPr>
-          <w:lang w:val="nl-NL"/>
-        </w:rPr>
+      <w:r>
+        <w:rPr>
+          <w:lang w:val="nl-NL"/>
+        </w:rPr>
+        <w:lastRenderedPageBreak/>
         <w:t>Functionaliteiten</w:t>
       </w:r>
       <w:bookmarkEnd w:id="5"/>
+    </w:p>
+    <w:p>
+      <w:pPr>
+        <w:pStyle w:val="Heading3"/>
+        <w:rPr>
+          <w:lang w:val="nl-NL"/>
+        </w:rPr>
+      </w:pPr>
+      <w:bookmarkStart w:id="6" w:name="_Toc507693773"/>
+      <w:proofErr w:type="spellStart"/>
+      <w:r>
+        <w:rPr>
+          <w:lang w:val="nl-NL"/>
+        </w:rPr>
+        <w:t>MoSCoW</w:t>
+      </w:r>
+      <w:bookmarkEnd w:id="6"/>
+      <w:proofErr w:type="spellEnd"/>
+    </w:p>
+    <w:p>
+      <w:pPr>
+        <w:rPr>
+          <w:lang w:val="nl-NL"/>
+        </w:rPr>
+      </w:pPr>
+      <w:r>
+        <w:rPr>
+          <w:lang w:val="nl-NL"/>
+        </w:rPr>
+        <w:br/>
+      </w:r>
+      <w:r>
+        <w:rPr>
+          <w:lang w:val="nl-NL"/>
+        </w:rPr>
+        <w:t xml:space="preserve">Must </w:t>
+      </w:r>
+      <w:proofErr w:type="spellStart"/>
+      <w:r>
+        <w:rPr>
+          <w:lang w:val="nl-NL"/>
+        </w:rPr>
+        <w:t>haves</w:t>
+      </w:r>
+      <w:proofErr w:type="spellEnd"/>
+      <w:r>
+        <w:rPr>
+          <w:lang w:val="nl-NL"/>
+        </w:rPr>
+        <w:t>:</w:t>
+      </w:r>
+    </w:p>
+    <w:p>
+      <w:pPr>
+        <w:pStyle w:val="ListParagraph"/>
+        <w:numPr>
+          <w:ilvl w:val="0"/>
+          <w:numId w:val="11"/>
+        </w:numPr>
+        <w:rPr>
+          <w:lang w:val="nl-NL"/>
+        </w:rPr>
+      </w:pPr>
+      <w:r>
+        <w:rPr>
+          <w:lang w:val="nl-NL"/>
+        </w:rPr>
+        <w:t>Aanmaken kaarten stapel</w:t>
+      </w:r>
+    </w:p>
+    <w:p>
+      <w:pPr>
+        <w:pStyle w:val="ListParagraph"/>
+        <w:numPr>
+          <w:ilvl w:val="0"/>
+          <w:numId w:val="11"/>
+        </w:numPr>
+        <w:rPr>
+          <w:lang w:val="nl-NL"/>
+        </w:rPr>
+      </w:pPr>
+      <w:r>
+        <w:rPr>
+          <w:lang w:val="nl-NL"/>
+        </w:rPr>
+        <w:t>Kaarten aanmaken adv. 3 eigenschappen</w:t>
+      </w:r>
+    </w:p>
+    <w:p>
+      <w:pPr>
+        <w:pStyle w:val="ListParagraph"/>
+        <w:numPr>
+          <w:ilvl w:val="0"/>
+          <w:numId w:val="11"/>
+        </w:numPr>
+        <w:rPr>
+          <w:lang w:val="nl-NL"/>
+        </w:rPr>
+      </w:pPr>
+      <w:r>
+        <w:rPr>
+          <w:lang w:val="nl-NL"/>
+        </w:rPr>
+        <w:t>Kaarten schudden</w:t>
+      </w:r>
+    </w:p>
+    <w:p>
+      <w:pPr>
+        <w:pStyle w:val="ListParagraph"/>
+        <w:numPr>
+          <w:ilvl w:val="0"/>
+          <w:numId w:val="11"/>
+        </w:numPr>
+        <w:rPr>
+          <w:lang w:val="nl-NL"/>
+        </w:rPr>
+      </w:pPr>
+      <w:r>
+        <w:rPr>
+          <w:lang w:val="nl-NL"/>
+        </w:rPr>
+        <w:t>Kaarten weergeven/tekenen</w:t>
+      </w:r>
+    </w:p>
+    <w:p>
+      <w:pPr>
+        <w:pStyle w:val="ListParagraph"/>
+        <w:numPr>
+          <w:ilvl w:val="0"/>
+          <w:numId w:val="11"/>
+        </w:numPr>
+        <w:rPr>
+          <w:lang w:val="nl-NL"/>
+        </w:rPr>
+      </w:pPr>
+      <w:r>
+        <w:rPr>
+          <w:lang w:val="nl-NL"/>
+        </w:rPr>
+        <w:t>Figuren op kaarten weergeven/tekenen</w:t>
+      </w:r>
+    </w:p>
+    <w:p>
+      <w:pPr>
+        <w:pStyle w:val="ListParagraph"/>
+        <w:numPr>
+          <w:ilvl w:val="0"/>
+          <w:numId w:val="11"/>
+        </w:numPr>
+        <w:rPr>
+          <w:lang w:val="nl-NL"/>
+        </w:rPr>
+      </w:pPr>
+      <w:r>
+        <w:rPr>
+          <w:lang w:val="nl-NL"/>
+        </w:rPr>
+        <w:t>Kaarten stapel actueel houden</w:t>
+      </w:r>
+    </w:p>
+    <w:p>
+      <w:pPr>
+        <w:pStyle w:val="ListParagraph"/>
+        <w:numPr>
+          <w:ilvl w:val="0"/>
+          <w:numId w:val="11"/>
+        </w:numPr>
+        <w:rPr>
+          <w:lang w:val="nl-NL"/>
+        </w:rPr>
+      </w:pPr>
+      <w:r>
+        <w:rPr>
+          <w:lang w:val="nl-NL"/>
+        </w:rPr>
+        <w:t>Kaarten selecteren op het speelveld</w:t>
+      </w:r>
+    </w:p>
+    <w:p>
+      <w:pPr>
+        <w:pStyle w:val="ListParagraph"/>
+        <w:numPr>
+          <w:ilvl w:val="0"/>
+          <w:numId w:val="11"/>
+        </w:numPr>
+        <w:rPr>
+          <w:lang w:val="nl-NL"/>
+        </w:rPr>
+      </w:pPr>
+      <w:r>
+        <w:rPr>
+          <w:lang w:val="nl-NL"/>
+        </w:rPr>
+        <w:t>Aantal sets op tafel</w:t>
+      </w:r>
+    </w:p>
+    <w:p>
+      <w:pPr>
+        <w:pStyle w:val="ListParagraph"/>
+        <w:numPr>
+          <w:ilvl w:val="0"/>
+          <w:numId w:val="11"/>
+        </w:numPr>
+        <w:rPr>
+          <w:lang w:val="nl-NL"/>
+        </w:rPr>
+      </w:pPr>
+      <w:r>
+        <w:rPr>
+          <w:lang w:val="nl-NL"/>
+        </w:rPr>
+        <w:t>Aantal gevonden sets</w:t>
+      </w:r>
+    </w:p>
+    <w:p>
+      <w:pPr>
+        <w:pStyle w:val="ListParagraph"/>
+        <w:rPr>
+          <w:lang w:val="nl-NL"/>
+        </w:rPr>
+      </w:pPr>
+    </w:p>
+    <w:p>
+      <w:pPr>
+        <w:rPr>
+          <w:lang w:val="nl-NL"/>
+        </w:rPr>
+      </w:pPr>
+      <w:proofErr w:type="spellStart"/>
+      <w:r>
+        <w:rPr>
+          <w:lang w:val="nl-NL"/>
+        </w:rPr>
+        <w:t>Should</w:t>
+      </w:r>
+      <w:proofErr w:type="spellEnd"/>
+      <w:r>
+        <w:rPr>
+          <w:lang w:val="nl-NL"/>
+        </w:rPr>
+        <w:t xml:space="preserve"> </w:t>
+      </w:r>
+      <w:proofErr w:type="spellStart"/>
+      <w:r>
+        <w:rPr>
+          <w:lang w:val="nl-NL"/>
+        </w:rPr>
+        <w:t>haves</w:t>
+      </w:r>
+      <w:proofErr w:type="spellEnd"/>
+      <w:r>
+        <w:rPr>
+          <w:lang w:val="nl-NL"/>
+        </w:rPr>
+        <w:t>:</w:t>
+      </w:r>
+    </w:p>
+    <w:p>
+      <w:pPr>
+        <w:pStyle w:val="ListParagraph"/>
+        <w:numPr>
+          <w:ilvl w:val="0"/>
+          <w:numId w:val="11"/>
+        </w:numPr>
+        <w:rPr>
+          <w:lang w:val="nl-NL"/>
+        </w:rPr>
+      </w:pPr>
+      <w:r>
+        <w:rPr>
+          <w:lang w:val="nl-NL"/>
+        </w:rPr>
+        <w:t>Eindscore weergeven</w:t>
+      </w:r>
+    </w:p>
+    <w:p>
+      <w:pPr>
+        <w:pStyle w:val="ListParagraph"/>
+        <w:numPr>
+          <w:ilvl w:val="0"/>
+          <w:numId w:val="11"/>
+        </w:numPr>
+        <w:rPr>
+          <w:lang w:val="nl-NL"/>
+        </w:rPr>
+      </w:pPr>
+      <w:r>
+        <w:rPr>
+          <w:lang w:val="nl-NL"/>
+        </w:rPr>
+        <w:t xml:space="preserve">Kaart </w:t>
+      </w:r>
+      <w:proofErr w:type="spellStart"/>
+      <w:r>
+        <w:rPr>
+          <w:lang w:val="nl-NL"/>
+        </w:rPr>
+        <w:t>deselecteren</w:t>
+      </w:r>
+      <w:proofErr w:type="spellEnd"/>
+    </w:p>
+    <w:p>
+      <w:pPr>
+        <w:pStyle w:val="ListParagraph"/>
+        <w:numPr>
+          <w:ilvl w:val="0"/>
+          <w:numId w:val="11"/>
+        </w:numPr>
+        <w:rPr>
+          <w:lang w:val="nl-NL"/>
+        </w:rPr>
+      </w:pPr>
+      <w:r>
+        <w:rPr>
+          <w:lang w:val="nl-NL"/>
+        </w:rPr>
+        <w:t>Aantal resterende kaarten in stapel</w:t>
+      </w:r>
+    </w:p>
+    <w:p>
+      <w:pPr>
+        <w:pStyle w:val="ListParagraph"/>
+        <w:numPr>
+          <w:ilvl w:val="0"/>
+          <w:numId w:val="11"/>
+        </w:numPr>
+        <w:rPr>
+          <w:lang w:val="nl-NL"/>
+        </w:rPr>
+      </w:pPr>
+      <w:r>
+        <w:rPr>
+          <w:lang w:val="nl-NL"/>
+        </w:rPr>
+        <w:t>“Geef hint” knop toevoegen</w:t>
+      </w:r>
+    </w:p>
+    <w:p>
+      <w:pPr>
+        <w:pStyle w:val="ListParagraph"/>
+        <w:numPr>
+          <w:ilvl w:val="0"/>
+          <w:numId w:val="11"/>
+        </w:numPr>
+        <w:rPr>
+          <w:lang w:val="nl-NL"/>
+        </w:rPr>
+      </w:pPr>
+      <w:r>
+        <w:rPr>
+          <w:lang w:val="nl-NL"/>
+        </w:rPr>
+        <w:t>4 eigenschappen variant (Set)</w:t>
+      </w:r>
+    </w:p>
+    <w:p>
+      <w:pPr>
+        <w:pStyle w:val="ListParagraph"/>
+        <w:numPr>
+          <w:ilvl w:val="0"/>
+          <w:numId w:val="11"/>
+        </w:numPr>
+        <w:rPr>
+          <w:lang w:val="nl-NL"/>
+        </w:rPr>
+      </w:pPr>
+      <w:r>
+        <w:rPr>
+          <w:lang w:val="nl-NL"/>
+        </w:rPr>
+        <w:t>“Voeg 3 toe” knop toevoegen</w:t>
+      </w:r>
+    </w:p>
+    <w:p>
+      <w:pPr>
+        <w:pStyle w:val="ListParagraph"/>
+        <w:numPr>
+          <w:ilvl w:val="0"/>
+          <w:numId w:val="11"/>
+        </w:numPr>
+        <w:rPr>
+          <w:lang w:val="nl-NL"/>
+        </w:rPr>
+      </w:pPr>
+      <w:r>
+        <w:rPr>
+          <w:lang w:val="nl-NL"/>
+        </w:rPr>
+        <w:t>Highscore lijst</w:t>
+      </w:r>
+    </w:p>
+    <w:p>
+      <w:pPr>
+        <w:pStyle w:val="ListParagraph"/>
+        <w:rPr>
+          <w:lang w:val="nl-NL"/>
+        </w:rPr>
+      </w:pPr>
+    </w:p>
+    <w:p>
+      <w:pPr>
+        <w:rPr>
+          <w:lang w:val="nl-NL"/>
+        </w:rPr>
+      </w:pPr>
+      <w:proofErr w:type="spellStart"/>
+      <w:r>
+        <w:rPr>
+          <w:lang w:val="nl-NL"/>
+        </w:rPr>
+        <w:t>Could</w:t>
+      </w:r>
+      <w:proofErr w:type="spellEnd"/>
+      <w:r>
+        <w:rPr>
+          <w:lang w:val="nl-NL"/>
+        </w:rPr>
+        <w:t xml:space="preserve"> </w:t>
+      </w:r>
+      <w:proofErr w:type="spellStart"/>
+      <w:r>
+        <w:rPr>
+          <w:lang w:val="nl-NL"/>
+        </w:rPr>
+        <w:t>haves</w:t>
+      </w:r>
+      <w:proofErr w:type="spellEnd"/>
+      <w:r>
+        <w:rPr>
+          <w:lang w:val="nl-NL"/>
+        </w:rPr>
+        <w:t>:</w:t>
+      </w:r>
+    </w:p>
+    <w:p>
+      <w:pPr>
+        <w:pStyle w:val="ListParagraph"/>
+        <w:numPr>
+          <w:ilvl w:val="0"/>
+          <w:numId w:val="12"/>
+        </w:numPr>
+        <w:rPr>
+          <w:lang w:val="nl-NL"/>
+        </w:rPr>
+      </w:pPr>
+      <w:r>
+        <w:rPr>
+          <w:lang w:val="nl-NL"/>
+        </w:rPr>
+        <w:t>Twee speler functionaliteit</w:t>
+      </w:r>
+    </w:p>
+    <w:p>
+      <w:pPr>
+        <w:pStyle w:val="ListParagraph"/>
+        <w:numPr>
+          <w:ilvl w:val="0"/>
+          <w:numId w:val="12"/>
+        </w:numPr>
+        <w:rPr>
+          <w:lang w:val="nl-NL"/>
+        </w:rPr>
+      </w:pPr>
+      <w:r>
+        <w:rPr>
+          <w:lang w:val="nl-NL"/>
+        </w:rPr>
+        <w:t>Beginscherm (selecteren speltype, subset/set)</w:t>
+      </w:r>
+    </w:p>
+    <w:p>
+      <w:pPr>
+        <w:pStyle w:val="ListParagraph"/>
+        <w:numPr>
+          <w:ilvl w:val="0"/>
+          <w:numId w:val="12"/>
+        </w:numPr>
+        <w:rPr>
+          <w:lang w:val="nl-NL"/>
+        </w:rPr>
+      </w:pPr>
+      <w:r>
+        <w:rPr>
+          <w:lang w:val="nl-NL"/>
+        </w:rPr>
+        <w:t>Eindscherm (wanneer spel is afgerond</w:t>
+      </w:r>
+      <w:r>
+        <w:rPr>
+          <w:lang w:val="nl-NL"/>
+        </w:rPr>
+        <w:t>, naam invoeren indien highscore</w:t>
+      </w:r>
+      <w:r>
+        <w:rPr>
+          <w:lang w:val="nl-NL"/>
+        </w:rPr>
+        <w:t>)</w:t>
+      </w:r>
+    </w:p>
+    <w:p>
+      <w:pPr>
+        <w:pStyle w:val="ListParagraph"/>
+        <w:rPr>
+          <w:lang w:val="nl-NL"/>
+        </w:rPr>
+      </w:pPr>
+    </w:p>
+    <w:p>
+      <w:pPr>
+        <w:rPr>
+          <w:lang w:val="nl-NL"/>
+        </w:rPr>
+      </w:pPr>
+      <w:proofErr w:type="spellStart"/>
+      <w:r>
+        <w:rPr>
+          <w:lang w:val="nl-NL"/>
+        </w:rPr>
+        <w:t>Would</w:t>
+      </w:r>
+      <w:proofErr w:type="spellEnd"/>
+      <w:r>
+        <w:rPr>
+          <w:lang w:val="nl-NL"/>
+        </w:rPr>
+        <w:t xml:space="preserve"> </w:t>
+      </w:r>
+      <w:proofErr w:type="spellStart"/>
+      <w:r>
+        <w:rPr>
+          <w:lang w:val="nl-NL"/>
+        </w:rPr>
+        <w:t>haves</w:t>
+      </w:r>
+      <w:proofErr w:type="spellEnd"/>
+      <w:r>
+        <w:rPr>
+          <w:lang w:val="nl-NL"/>
+        </w:rPr>
+        <w:t>:</w:t>
+      </w:r>
+    </w:p>
+    <w:p>
+      <w:pPr>
+        <w:pStyle w:val="ListParagraph"/>
+        <w:numPr>
+          <w:ilvl w:val="0"/>
+          <w:numId w:val="12"/>
+        </w:numPr>
+        <w:rPr>
+          <w:lang w:val="nl-NL"/>
+        </w:rPr>
+      </w:pPr>
+      <w:r>
+        <w:rPr>
+          <w:lang w:val="nl-NL"/>
+        </w:rPr>
+        <w:t>Netwerk functionaliteit</w:t>
+      </w:r>
+    </w:p>
+    <w:p>
+      <w:pPr>
+        <w:pStyle w:val="ListParagraph"/>
+        <w:numPr>
+          <w:ilvl w:val="0"/>
+          <w:numId w:val="12"/>
+        </w:numPr>
+        <w:rPr>
+          <w:lang w:val="nl-NL"/>
+        </w:rPr>
+      </w:pPr>
+      <w:r>
+        <w:rPr>
+          <w:lang w:val="nl-NL"/>
+        </w:rPr>
+        <w:t>Gezamenlijk bord maken</w:t>
+      </w:r>
+    </w:p>
+    <w:p>
+      <w:pPr>
+        <w:pStyle w:val="ListParagraph"/>
+        <w:numPr>
+          <w:ilvl w:val="0"/>
+          <w:numId w:val="12"/>
+        </w:numPr>
+        <w:rPr>
+          <w:lang w:val="nl-NL"/>
+        </w:rPr>
+      </w:pPr>
+      <w:r>
+        <w:rPr>
+          <w:lang w:val="nl-NL"/>
+        </w:rPr>
+        <w:t>Scores + spelers weergeven</w:t>
+      </w:r>
+    </w:p>
+    <w:p>
+      <w:pPr>
+        <w:pStyle w:val="ListParagraph"/>
+        <w:numPr>
+          <w:ilvl w:val="0"/>
+          <w:numId w:val="12"/>
+        </w:numPr>
+        <w:rPr>
+          <w:lang w:val="nl-NL"/>
+        </w:rPr>
+      </w:pPr>
+      <w:r>
+        <w:rPr>
+          <w:lang w:val="nl-NL"/>
+        </w:rPr>
+        <w:t>Bericht wanneer een speler een set heeft gevonden</w:t>
+      </w:r>
+    </w:p>
+    <w:p>
+      <w:pPr>
+        <w:pStyle w:val="ListParagraph"/>
+        <w:numPr>
+          <w:ilvl w:val="0"/>
+          <w:numId w:val="12"/>
+        </w:numPr>
+        <w:rPr>
+          <w:lang w:val="nl-NL"/>
+        </w:rPr>
+      </w:pPr>
+      <w:r>
+        <w:rPr>
+          <w:lang w:val="nl-NL"/>
+        </w:rPr>
+        <w:t>Winnaar weergeven</w:t>
+      </w:r>
+    </w:p>
+    <w:p>
+      <w:pPr>
+        <w:rPr>
+          <w:rFonts w:asciiTheme="majorHAnsi" w:eastAsiaTheme="majorEastAsia" w:hAnsiTheme="majorHAnsi" w:cstheme="majorBidi"/>
+          <w:b/>
+          <w:bCs/>
+          <w:color w:val="000000" w:themeColor="text1"/>
+          <w:lang w:val="nl-NL"/>
+        </w:rPr>
+      </w:pPr>
       <w:r>
         <w:rPr>
           <w:lang w:val="nl-NL"/>
@@ -1884,12 +2834,52 @@
     </w:p>
     <w:p>
       <w:pPr>
+        <w:pStyle w:val="Heading3"/>
+        <w:rPr>
+          <w:lang w:val="nl-NL"/>
+        </w:rPr>
+      </w:pPr>
+      <w:r>
+        <w:rPr>
+          <w:lang w:val="nl-NL"/>
+        </w:rPr>
+        <w:lastRenderedPageBreak/>
+        <w:t xml:space="preserve">User </w:t>
+      </w:r>
+      <w:proofErr w:type="spellStart"/>
+      <w:r>
+        <w:rPr>
+          <w:lang w:val="nl-NL"/>
+        </w:rPr>
+        <w:t>Stories</w:t>
+      </w:r>
+      <w:proofErr w:type="spellEnd"/>
+    </w:p>
+    <w:p>
+      <w:pPr>
+        <w:rPr>
+          <w:rFonts w:asciiTheme="majorHAnsi" w:eastAsiaTheme="majorEastAsia" w:hAnsiTheme="majorHAnsi" w:cstheme="majorBidi"/>
+          <w:b/>
+          <w:bCs/>
+          <w:color w:val="000000" w:themeColor="text1"/>
+          <w:lang w:val="nl-NL"/>
+        </w:rPr>
+      </w:pPr>
+      <w:r>
+        <w:rPr>
+          <w:lang w:val="nl-NL"/>
+        </w:rPr>
+        <w:br w:type="page"/>
+      </w:r>
+    </w:p>
+    <w:p>
+      <w:pPr>
         <w:pStyle w:val="Heading1"/>
         <w:rPr>
           <w:lang w:val="nl-NL"/>
         </w:rPr>
       </w:pPr>
-      <w:bookmarkStart w:id="6" w:name="_Toc506629929"/>
+      <w:bookmarkStart w:id="7" w:name="_Toc507693774"/>
       <w:r>
         <w:rPr>
           <w:lang w:val="nl-NL"/>
@@ -1897,7 +2887,7 @@
         <w:lastRenderedPageBreak/>
         <w:t>Ontwerp</w:t>
       </w:r>
-      <w:bookmarkEnd w:id="6"/>
+      <w:bookmarkEnd w:id="7"/>
     </w:p>
     <w:p>
       <w:pPr>
@@ -1906,14 +2896,14 @@
           <w:lang w:val="nl-NL"/>
         </w:rPr>
       </w:pPr>
-      <w:bookmarkStart w:id="7" w:name="_Toc506629930"/>
+      <w:bookmarkStart w:id="8" w:name="_Toc507693775"/>
       <w:r>
         <w:rPr>
           <w:lang w:val="nl-NL"/>
         </w:rPr>
         <w:t>Softwarebeschrijving</w:t>
       </w:r>
-      <w:bookmarkEnd w:id="7"/>
+      <w:bookmarkEnd w:id="8"/>
     </w:p>
     <w:p>
       <w:pPr>
@@ -1922,14 +2912,984 @@
           <w:lang w:val="nl-NL"/>
         </w:rPr>
       </w:pPr>
-      <w:bookmarkStart w:id="8" w:name="_Toc506629931"/>
+      <w:bookmarkStart w:id="9" w:name="_Toc507693776"/>
       <w:r>
         <w:rPr>
           <w:lang w:val="nl-NL"/>
         </w:rPr>
         <w:t>Globale structuur</w:t>
       </w:r>
-      <w:bookmarkEnd w:id="8"/>
+      <w:bookmarkEnd w:id="9"/>
+    </w:p>
+    <w:p>
+      <w:pPr>
+        <w:rPr>
+          <w:lang w:val="nl-NL"/>
+        </w:rPr>
+      </w:pPr>
+      <w:r>
+        <w:rPr>
+          <w:lang w:val="nl-NL"/>
+        </w:rPr>
+        <w:t>Tabs</w:t>
+      </w:r>
+      <w:r>
+        <w:rPr>
+          <w:lang w:val="nl-NL"/>
+        </w:rPr>
+        <w:t xml:space="preserve"> en </w:t>
+      </w:r>
+      <w:proofErr w:type="spellStart"/>
+      <w:r>
+        <w:rPr>
+          <w:lang w:val="nl-NL"/>
+        </w:rPr>
+        <w:t>functies</w:t>
+      </w:r>
+      <w:r>
+        <w:rPr>
+          <w:lang w:val="nl-NL"/>
+        </w:rPr>
+        <w:t>:</w:t>
+      </w:r>
+    </w:p>
+    <w:p>
+      <w:pPr>
+        <w:pStyle w:val="ListParagraph"/>
+        <w:numPr>
+          <w:ilvl w:val="0"/>
+          <w:numId w:val="13"/>
+        </w:numPr>
+        <w:rPr>
+          <w:lang w:val="nl-NL"/>
+        </w:rPr>
+      </w:pPr>
+      <w:r>
+        <w:rPr>
+          <w:lang w:val="nl-NL"/>
+        </w:rPr>
+        <w:t>SubSet</w:t>
+      </w:r>
+      <w:proofErr w:type="spellEnd"/>
+      <w:r>
+        <w:rPr>
+          <w:lang w:val="nl-NL"/>
+        </w:rPr>
+        <w:t xml:space="preserve"> (</w:t>
+      </w:r>
+      <w:proofErr w:type="spellStart"/>
+      <w:r>
+        <w:rPr>
+          <w:lang w:val="nl-NL"/>
+        </w:rPr>
+        <w:t>main</w:t>
+      </w:r>
+      <w:proofErr w:type="spellEnd"/>
+      <w:r>
+        <w:rPr>
+          <w:lang w:val="nl-NL"/>
+        </w:rPr>
+        <w:t>)</w:t>
+      </w:r>
+    </w:p>
+    <w:p>
+      <w:pPr>
+        <w:pStyle w:val="ListParagraph"/>
+        <w:numPr>
+          <w:ilvl w:val="1"/>
+          <w:numId w:val="13"/>
+        </w:numPr>
+        <w:rPr>
+          <w:lang w:val="nl-NL"/>
+        </w:rPr>
+      </w:pPr>
+      <w:r>
+        <w:rPr>
+          <w:lang w:val="nl-NL"/>
+        </w:rPr>
+        <w:t>setup()</w:t>
+      </w:r>
+    </w:p>
+    <w:p>
+      <w:pPr>
+        <w:pStyle w:val="ListParagraph"/>
+        <w:numPr>
+          <w:ilvl w:val="1"/>
+          <w:numId w:val="13"/>
+        </w:numPr>
+        <w:rPr>
+          <w:lang w:val="nl-NL"/>
+        </w:rPr>
+      </w:pPr>
+      <w:proofErr w:type="spellStart"/>
+      <w:r>
+        <w:rPr>
+          <w:lang w:val="nl-NL"/>
+        </w:rPr>
+        <w:t>setupSpel</w:t>
+      </w:r>
+      <w:proofErr w:type="spellEnd"/>
+      <w:r>
+        <w:rPr>
+          <w:lang w:val="nl-NL"/>
+        </w:rPr>
+        <w:t>()</w:t>
+      </w:r>
+    </w:p>
+    <w:p>
+      <w:pPr>
+        <w:pStyle w:val="ListParagraph"/>
+        <w:numPr>
+          <w:ilvl w:val="1"/>
+          <w:numId w:val="13"/>
+        </w:numPr>
+        <w:rPr>
+          <w:lang w:val="nl-NL"/>
+        </w:rPr>
+      </w:pPr>
+      <w:r>
+        <w:rPr>
+          <w:lang w:val="nl-NL"/>
+        </w:rPr>
+        <w:t>draw()</w:t>
+      </w:r>
+    </w:p>
+    <w:p>
+      <w:pPr>
+        <w:pStyle w:val="ListParagraph"/>
+        <w:numPr>
+          <w:ilvl w:val="1"/>
+          <w:numId w:val="13"/>
+        </w:numPr>
+        <w:rPr>
+          <w:lang w:val="nl-NL"/>
+        </w:rPr>
+      </w:pPr>
+      <w:r>
+        <w:rPr>
+          <w:lang w:val="nl-NL"/>
+        </w:rPr>
+        <w:t>herstart()</w:t>
+      </w:r>
+    </w:p>
+    <w:p>
+      <w:pPr>
+        <w:pStyle w:val="ListParagraph"/>
+        <w:numPr>
+          <w:ilvl w:val="0"/>
+          <w:numId w:val="13"/>
+        </w:numPr>
+        <w:rPr>
+          <w:lang w:val="nl-NL"/>
+        </w:rPr>
+      </w:pPr>
+      <w:r>
+        <w:rPr>
+          <w:lang w:val="nl-NL"/>
+        </w:rPr>
+        <w:t>Eindscherm</w:t>
+      </w:r>
+    </w:p>
+    <w:p>
+      <w:pPr>
+        <w:pStyle w:val="ListParagraph"/>
+        <w:numPr>
+          <w:ilvl w:val="1"/>
+          <w:numId w:val="13"/>
+        </w:numPr>
+        <w:rPr>
+          <w:lang w:val="nl-NL"/>
+        </w:rPr>
+      </w:pPr>
+      <w:proofErr w:type="spellStart"/>
+      <w:r>
+        <w:rPr>
+          <w:lang w:val="nl-NL"/>
+        </w:rPr>
+        <w:t>eindeSpel</w:t>
+      </w:r>
+      <w:proofErr w:type="spellEnd"/>
+      <w:r>
+        <w:rPr>
+          <w:lang w:val="nl-NL"/>
+        </w:rPr>
+        <w:t>()</w:t>
+      </w:r>
+    </w:p>
+    <w:p>
+      <w:pPr>
+        <w:pStyle w:val="ListParagraph"/>
+        <w:numPr>
+          <w:ilvl w:val="0"/>
+          <w:numId w:val="13"/>
+        </w:numPr>
+        <w:rPr>
+          <w:lang w:val="nl-NL"/>
+        </w:rPr>
+      </w:pPr>
+      <w:r>
+        <w:rPr>
+          <w:lang w:val="nl-NL"/>
+        </w:rPr>
+        <w:t>Events</w:t>
+      </w:r>
+    </w:p>
+    <w:p>
+      <w:pPr>
+        <w:pStyle w:val="ListParagraph"/>
+        <w:numPr>
+          <w:ilvl w:val="1"/>
+          <w:numId w:val="13"/>
+        </w:numPr>
+        <w:rPr>
+          <w:lang w:val="nl-NL"/>
+        </w:rPr>
+      </w:pPr>
+      <w:proofErr w:type="spellStart"/>
+      <w:r>
+        <w:rPr>
+          <w:lang w:val="nl-NL"/>
+        </w:rPr>
+        <w:t>mousePressed</w:t>
+      </w:r>
+      <w:proofErr w:type="spellEnd"/>
+      <w:r>
+        <w:rPr>
+          <w:lang w:val="nl-NL"/>
+        </w:rPr>
+        <w:t>()</w:t>
+      </w:r>
+    </w:p>
+    <w:p>
+      <w:pPr>
+        <w:pStyle w:val="ListParagraph"/>
+        <w:numPr>
+          <w:ilvl w:val="1"/>
+          <w:numId w:val="13"/>
+        </w:numPr>
+        <w:rPr>
+          <w:lang w:val="nl-NL"/>
+        </w:rPr>
+      </w:pPr>
+      <w:proofErr w:type="spellStart"/>
+      <w:r>
+        <w:rPr>
+          <w:lang w:val="nl-NL"/>
+        </w:rPr>
+        <w:t>keyPressed</w:t>
+      </w:r>
+      <w:proofErr w:type="spellEnd"/>
+      <w:r>
+        <w:rPr>
+          <w:lang w:val="nl-NL"/>
+        </w:rPr>
+        <w:t>()</w:t>
+      </w:r>
+    </w:p>
+    <w:p>
+      <w:pPr>
+        <w:pStyle w:val="ListParagraph"/>
+        <w:numPr>
+          <w:ilvl w:val="0"/>
+          <w:numId w:val="13"/>
+        </w:numPr>
+        <w:rPr>
+          <w:lang w:val="nl-NL"/>
+        </w:rPr>
+      </w:pPr>
+      <w:r>
+        <w:rPr>
+          <w:lang w:val="nl-NL"/>
+        </w:rPr>
+        <w:t>Highscore</w:t>
+      </w:r>
+    </w:p>
+    <w:p>
+      <w:pPr>
+        <w:pStyle w:val="ListParagraph"/>
+        <w:numPr>
+          <w:ilvl w:val="1"/>
+          <w:numId w:val="13"/>
+        </w:numPr>
+        <w:rPr>
+          <w:lang w:val="nl-NL"/>
+        </w:rPr>
+      </w:pPr>
+      <w:proofErr w:type="spellStart"/>
+      <w:r>
+        <w:rPr>
+          <w:lang w:val="nl-NL"/>
+        </w:rPr>
+        <w:t>opslaanHighscore</w:t>
+      </w:r>
+      <w:proofErr w:type="spellEnd"/>
+      <w:r>
+        <w:rPr>
+          <w:lang w:val="nl-NL"/>
+        </w:rPr>
+        <w:t>()</w:t>
+      </w:r>
+    </w:p>
+    <w:p>
+      <w:pPr>
+        <w:pStyle w:val="ListParagraph"/>
+        <w:numPr>
+          <w:ilvl w:val="1"/>
+          <w:numId w:val="13"/>
+        </w:numPr>
+        <w:rPr>
+          <w:lang w:val="nl-NL"/>
+        </w:rPr>
+      </w:pPr>
+      <w:proofErr w:type="spellStart"/>
+      <w:r>
+        <w:rPr>
+          <w:lang w:val="nl-NL"/>
+        </w:rPr>
+        <w:t>sorteerHighscores</w:t>
+      </w:r>
+      <w:proofErr w:type="spellEnd"/>
+      <w:r>
+        <w:rPr>
+          <w:lang w:val="nl-NL"/>
+        </w:rPr>
+        <w:t>()</w:t>
+      </w:r>
+    </w:p>
+    <w:p>
+      <w:pPr>
+        <w:pStyle w:val="ListParagraph"/>
+        <w:numPr>
+          <w:ilvl w:val="1"/>
+          <w:numId w:val="13"/>
+        </w:numPr>
+        <w:rPr>
+          <w:lang w:val="nl-NL"/>
+        </w:rPr>
+      </w:pPr>
+      <w:proofErr w:type="spellStart"/>
+      <w:r>
+        <w:rPr>
+          <w:lang w:val="nl-NL"/>
+        </w:rPr>
+        <w:t>maakHighscoreLijst</w:t>
+      </w:r>
+      <w:proofErr w:type="spellEnd"/>
+      <w:r>
+        <w:rPr>
+          <w:lang w:val="nl-NL"/>
+        </w:rPr>
+        <w:t>()</w:t>
+      </w:r>
+    </w:p>
+    <w:p>
+      <w:pPr>
+        <w:pStyle w:val="ListParagraph"/>
+        <w:numPr>
+          <w:ilvl w:val="1"/>
+          <w:numId w:val="13"/>
+        </w:numPr>
+        <w:rPr>
+          <w:lang w:val="nl-NL"/>
+        </w:rPr>
+      </w:pPr>
+      <w:proofErr w:type="spellStart"/>
+      <w:r>
+        <w:rPr>
+          <w:lang w:val="nl-NL"/>
+        </w:rPr>
+        <w:t>verwijderHighscores</w:t>
+      </w:r>
+      <w:proofErr w:type="spellEnd"/>
+      <w:r>
+        <w:rPr>
+          <w:lang w:val="nl-NL"/>
+        </w:rPr>
+        <w:t>()</w:t>
+      </w:r>
+    </w:p>
+    <w:p>
+      <w:pPr>
+        <w:pStyle w:val="ListParagraph"/>
+        <w:numPr>
+          <w:ilvl w:val="0"/>
+          <w:numId w:val="13"/>
+        </w:numPr>
+        <w:rPr>
+          <w:lang w:val="nl-NL"/>
+        </w:rPr>
+      </w:pPr>
+      <w:r>
+        <w:rPr>
+          <w:lang w:val="nl-NL"/>
+        </w:rPr>
+        <w:t>Kaart</w:t>
+      </w:r>
+    </w:p>
+    <w:p>
+      <w:pPr>
+        <w:pStyle w:val="ListParagraph"/>
+        <w:numPr>
+          <w:ilvl w:val="1"/>
+          <w:numId w:val="13"/>
+        </w:numPr>
+        <w:rPr>
+          <w:lang w:val="nl-NL"/>
+        </w:rPr>
+      </w:pPr>
+      <w:proofErr w:type="spellStart"/>
+      <w:r>
+        <w:rPr>
+          <w:lang w:val="nl-NL"/>
+        </w:rPr>
+        <w:t>pakKaart</w:t>
+      </w:r>
+      <w:proofErr w:type="spellEnd"/>
+      <w:r>
+        <w:rPr>
+          <w:lang w:val="nl-NL"/>
+        </w:rPr>
+        <w:t>()</w:t>
+      </w:r>
+    </w:p>
+    <w:p>
+      <w:pPr>
+        <w:pStyle w:val="ListParagraph"/>
+        <w:numPr>
+          <w:ilvl w:val="1"/>
+          <w:numId w:val="13"/>
+        </w:numPr>
+        <w:rPr>
+          <w:lang w:val="nl-NL"/>
+        </w:rPr>
+      </w:pPr>
+      <w:proofErr w:type="spellStart"/>
+      <w:r>
+        <w:rPr>
+          <w:lang w:val="nl-NL"/>
+        </w:rPr>
+        <w:t>maakKaartFiguur</w:t>
+      </w:r>
+      <w:proofErr w:type="spellEnd"/>
+      <w:r>
+        <w:rPr>
+          <w:lang w:val="nl-NL"/>
+        </w:rPr>
+        <w:t>()</w:t>
+      </w:r>
+    </w:p>
+    <w:p>
+      <w:pPr>
+        <w:pStyle w:val="ListParagraph"/>
+        <w:numPr>
+          <w:ilvl w:val="0"/>
+          <w:numId w:val="13"/>
+        </w:numPr>
+        <w:rPr>
+          <w:lang w:val="nl-NL"/>
+        </w:rPr>
+      </w:pPr>
+      <w:r>
+        <w:rPr>
+          <w:lang w:val="nl-NL"/>
+        </w:rPr>
+        <w:t>Logica</w:t>
+      </w:r>
+      <w:r>
+        <w:rPr>
+          <w:lang w:val="nl-NL"/>
+        </w:rPr>
+        <w:t xml:space="preserve"> //TODO: </w:t>
+      </w:r>
+      <w:proofErr w:type="spellStart"/>
+      <w:r>
+        <w:rPr>
+          <w:lang w:val="nl-NL"/>
+        </w:rPr>
+        <w:t>Renamen</w:t>
+      </w:r>
+      <w:proofErr w:type="spellEnd"/>
+      <w:r>
+        <w:rPr>
+          <w:lang w:val="nl-NL"/>
+        </w:rPr>
+        <w:t>/verdelen over andere tabs?</w:t>
+      </w:r>
+    </w:p>
+    <w:p>
+      <w:pPr>
+        <w:pStyle w:val="ListParagraph"/>
+        <w:numPr>
+          <w:ilvl w:val="1"/>
+          <w:numId w:val="13"/>
+        </w:numPr>
+        <w:rPr>
+          <w:lang w:val="nl-NL"/>
+        </w:rPr>
+      </w:pPr>
+      <w:proofErr w:type="spellStart"/>
+      <w:r>
+        <w:rPr>
+          <w:lang w:val="nl-NL"/>
+        </w:rPr>
+        <w:t>verifieerSet</w:t>
+      </w:r>
+      <w:proofErr w:type="spellEnd"/>
+      <w:r>
+        <w:rPr>
+          <w:lang w:val="nl-NL"/>
+        </w:rPr>
+        <w:t>()</w:t>
+      </w:r>
+    </w:p>
+    <w:p>
+      <w:pPr>
+        <w:pStyle w:val="ListParagraph"/>
+        <w:numPr>
+          <w:ilvl w:val="1"/>
+          <w:numId w:val="13"/>
+        </w:numPr>
+        <w:rPr>
+          <w:lang w:val="nl-NL"/>
+        </w:rPr>
+      </w:pPr>
+      <w:proofErr w:type="spellStart"/>
+      <w:r>
+        <w:rPr>
+          <w:lang w:val="nl-NL"/>
+        </w:rPr>
+        <w:t>maakKaartenInSpel</w:t>
+      </w:r>
+      <w:proofErr w:type="spellEnd"/>
+      <w:r>
+        <w:rPr>
+          <w:lang w:val="nl-NL"/>
+        </w:rPr>
+        <w:t>()</w:t>
+      </w:r>
+    </w:p>
+    <w:p>
+      <w:pPr>
+        <w:pStyle w:val="ListParagraph"/>
+        <w:numPr>
+          <w:ilvl w:val="1"/>
+          <w:numId w:val="13"/>
+        </w:numPr>
+        <w:rPr>
+          <w:lang w:val="nl-NL"/>
+        </w:rPr>
+      </w:pPr>
+      <w:proofErr w:type="spellStart"/>
+      <w:r>
+        <w:rPr>
+          <w:lang w:val="nl-NL"/>
+        </w:rPr>
+        <w:t>controleerSet</w:t>
+      </w:r>
+      <w:proofErr w:type="spellEnd"/>
+      <w:r>
+        <w:rPr>
+          <w:lang w:val="nl-NL"/>
+        </w:rPr>
+        <w:t>()</w:t>
+      </w:r>
+    </w:p>
+    <w:p>
+      <w:pPr>
+        <w:pStyle w:val="ListParagraph"/>
+        <w:numPr>
+          <w:ilvl w:val="1"/>
+          <w:numId w:val="13"/>
+        </w:numPr>
+        <w:rPr>
+          <w:lang w:val="nl-NL"/>
+        </w:rPr>
+      </w:pPr>
+      <w:proofErr w:type="spellStart"/>
+      <w:r>
+        <w:rPr>
+          <w:lang w:val="nl-NL"/>
+        </w:rPr>
+        <w:t>geefHint</w:t>
+      </w:r>
+      <w:proofErr w:type="spellEnd"/>
+      <w:r>
+        <w:rPr>
+          <w:lang w:val="nl-NL"/>
+        </w:rPr>
+        <w:t>()</w:t>
+      </w:r>
+    </w:p>
+    <w:p>
+      <w:pPr>
+        <w:pStyle w:val="ListParagraph"/>
+        <w:numPr>
+          <w:ilvl w:val="1"/>
+          <w:numId w:val="13"/>
+        </w:numPr>
+        <w:rPr>
+          <w:lang w:val="nl-NL"/>
+        </w:rPr>
+      </w:pPr>
+      <w:proofErr w:type="spellStart"/>
+      <w:r>
+        <w:rPr>
+          <w:lang w:val="nl-NL"/>
+        </w:rPr>
+        <w:t>kleurAchtergrondKaarten</w:t>
+      </w:r>
+      <w:proofErr w:type="spellEnd"/>
+      <w:r>
+        <w:rPr>
+          <w:lang w:val="nl-NL"/>
+        </w:rPr>
+        <w:t>()</w:t>
+      </w:r>
+    </w:p>
+    <w:p>
+      <w:pPr>
+        <w:pStyle w:val="ListParagraph"/>
+        <w:numPr>
+          <w:ilvl w:val="0"/>
+          <w:numId w:val="13"/>
+        </w:numPr>
+        <w:rPr>
+          <w:lang w:val="nl-NL"/>
+        </w:rPr>
+      </w:pPr>
+      <w:r>
+        <w:rPr>
+          <w:lang w:val="nl-NL"/>
+        </w:rPr>
+        <w:t>Scorebord</w:t>
+      </w:r>
+      <w:bookmarkStart w:id="10" w:name="_GoBack"/>
+      <w:bookmarkEnd w:id="10"/>
+    </w:p>
+    <w:p>
+      <w:pPr>
+        <w:pStyle w:val="ListParagraph"/>
+        <w:numPr>
+          <w:ilvl w:val="1"/>
+          <w:numId w:val="13"/>
+        </w:numPr>
+        <w:rPr>
+          <w:lang w:val="nl-NL"/>
+        </w:rPr>
+      </w:pPr>
+      <w:proofErr w:type="spellStart"/>
+      <w:r>
+        <w:rPr>
+          <w:lang w:val="nl-NL"/>
+        </w:rPr>
+        <w:t>maakScorebord</w:t>
+      </w:r>
+      <w:proofErr w:type="spellEnd"/>
+      <w:r>
+        <w:rPr>
+          <w:lang w:val="nl-NL"/>
+        </w:rPr>
+        <w:t>()</w:t>
+      </w:r>
+    </w:p>
+    <w:p>
+      <w:pPr>
+        <w:pStyle w:val="ListParagraph"/>
+        <w:numPr>
+          <w:ilvl w:val="0"/>
+          <w:numId w:val="13"/>
+        </w:numPr>
+        <w:rPr>
+          <w:lang w:val="nl-NL"/>
+        </w:rPr>
+      </w:pPr>
+      <w:r>
+        <w:rPr>
+          <w:lang w:val="nl-NL"/>
+        </w:rPr>
+        <w:t>Speelveld</w:t>
+      </w:r>
+    </w:p>
+    <w:p>
+      <w:pPr>
+        <w:pStyle w:val="ListParagraph"/>
+        <w:numPr>
+          <w:ilvl w:val="1"/>
+          <w:numId w:val="13"/>
+        </w:numPr>
+        <w:rPr>
+          <w:lang w:val="nl-NL"/>
+        </w:rPr>
+      </w:pPr>
+      <w:proofErr w:type="spellStart"/>
+      <w:r>
+        <w:rPr>
+          <w:lang w:val="nl-NL"/>
+        </w:rPr>
+        <w:t>maakSpeelVeld</w:t>
+      </w:r>
+      <w:proofErr w:type="spellEnd"/>
+      <w:r>
+        <w:rPr>
+          <w:lang w:val="nl-NL"/>
+        </w:rPr>
+        <w:t xml:space="preserve">() //TODO: </w:t>
+      </w:r>
+      <w:proofErr w:type="spellStart"/>
+      <w:r>
+        <w:rPr>
+          <w:lang w:val="nl-NL"/>
+        </w:rPr>
+        <w:t>Renamen</w:t>
+      </w:r>
+      <w:proofErr w:type="spellEnd"/>
+      <w:r>
+        <w:rPr>
+          <w:lang w:val="nl-NL"/>
+        </w:rPr>
+        <w:t xml:space="preserve"> naar </w:t>
+      </w:r>
+      <w:proofErr w:type="spellStart"/>
+      <w:r>
+        <w:rPr>
+          <w:lang w:val="nl-NL"/>
+        </w:rPr>
+        <w:t>maakSpeelveld</w:t>
+      </w:r>
+      <w:proofErr w:type="spellEnd"/>
+      <w:r>
+        <w:rPr>
+          <w:lang w:val="nl-NL"/>
+        </w:rPr>
+        <w:t>()</w:t>
+      </w:r>
+    </w:p>
+    <w:p>
+      <w:pPr>
+        <w:pStyle w:val="ListParagraph"/>
+        <w:numPr>
+          <w:ilvl w:val="1"/>
+          <w:numId w:val="13"/>
+        </w:numPr>
+        <w:rPr>
+          <w:lang w:val="nl-NL"/>
+        </w:rPr>
+      </w:pPr>
+      <w:proofErr w:type="spellStart"/>
+      <w:r>
+        <w:rPr>
+          <w:lang w:val="nl-NL"/>
+        </w:rPr>
+        <w:t>vulSpeelveld</w:t>
+      </w:r>
+      <w:proofErr w:type="spellEnd"/>
+      <w:r>
+        <w:rPr>
+          <w:lang w:val="nl-NL"/>
+        </w:rPr>
+        <w:t>()</w:t>
+      </w:r>
+    </w:p>
+    <w:p>
+      <w:pPr>
+        <w:pStyle w:val="ListParagraph"/>
+        <w:numPr>
+          <w:ilvl w:val="1"/>
+          <w:numId w:val="13"/>
+        </w:numPr>
+        <w:rPr>
+          <w:lang w:val="nl-NL"/>
+        </w:rPr>
+      </w:pPr>
+      <w:proofErr w:type="spellStart"/>
+      <w:r>
+        <w:rPr>
+          <w:lang w:val="nl-NL"/>
+        </w:rPr>
+        <w:t>voegKaartenToe</w:t>
+      </w:r>
+      <w:proofErr w:type="spellEnd"/>
+      <w:r>
+        <w:rPr>
+          <w:lang w:val="nl-NL"/>
+        </w:rPr>
+        <w:t>()</w:t>
+      </w:r>
+    </w:p>
+    <w:p>
+      <w:pPr>
+        <w:pStyle w:val="ListParagraph"/>
+        <w:numPr>
+          <w:ilvl w:val="1"/>
+          <w:numId w:val="13"/>
+        </w:numPr>
+        <w:rPr>
+          <w:lang w:val="nl-NL"/>
+        </w:rPr>
+      </w:pPr>
+      <w:proofErr w:type="spellStart"/>
+      <w:r>
+        <w:rPr>
+          <w:lang w:val="nl-NL"/>
+        </w:rPr>
+        <w:t>verwijderKaart</w:t>
+      </w:r>
+      <w:proofErr w:type="spellEnd"/>
+      <w:r>
+        <w:rPr>
+          <w:lang w:val="nl-NL"/>
+        </w:rPr>
+        <w:t>()</w:t>
+      </w:r>
+    </w:p>
+    <w:p>
+      <w:pPr>
+        <w:pStyle w:val="ListParagraph"/>
+        <w:numPr>
+          <w:ilvl w:val="1"/>
+          <w:numId w:val="13"/>
+        </w:numPr>
+        <w:rPr>
+          <w:lang w:val="nl-NL"/>
+        </w:rPr>
+      </w:pPr>
+      <w:proofErr w:type="spellStart"/>
+      <w:r>
+        <w:rPr>
+          <w:lang w:val="nl-NL"/>
+        </w:rPr>
+        <w:t>aantalSetsSpeelveld</w:t>
+      </w:r>
+      <w:proofErr w:type="spellEnd"/>
+      <w:r>
+        <w:rPr>
+          <w:lang w:val="nl-NL"/>
+        </w:rPr>
+        <w:t>()</w:t>
+      </w:r>
+    </w:p>
+    <w:p>
+      <w:pPr>
+        <w:pStyle w:val="ListParagraph"/>
+        <w:numPr>
+          <w:ilvl w:val="1"/>
+          <w:numId w:val="13"/>
+        </w:numPr>
+        <w:rPr>
+          <w:lang w:val="nl-NL"/>
+        </w:rPr>
+      </w:pPr>
+      <w:proofErr w:type="spellStart"/>
+      <w:r>
+        <w:rPr>
+          <w:lang w:val="nl-NL"/>
+        </w:rPr>
+        <w:t>tekenSpeelveldLijnen</w:t>
+      </w:r>
+      <w:proofErr w:type="spellEnd"/>
+      <w:r>
+        <w:rPr>
+          <w:lang w:val="nl-NL"/>
+        </w:rPr>
+        <w:t>()</w:t>
+      </w:r>
+    </w:p>
+    <w:p>
+      <w:pPr>
+        <w:pStyle w:val="ListParagraph"/>
+        <w:numPr>
+          <w:ilvl w:val="0"/>
+          <w:numId w:val="13"/>
+        </w:numPr>
+        <w:rPr>
+          <w:lang w:val="nl-NL"/>
+        </w:rPr>
+      </w:pPr>
+      <w:r>
+        <w:rPr>
+          <w:lang w:val="nl-NL"/>
+        </w:rPr>
+        <w:t>Startscherm</w:t>
+      </w:r>
+    </w:p>
+    <w:p>
+      <w:pPr>
+        <w:pStyle w:val="ListParagraph"/>
+        <w:numPr>
+          <w:ilvl w:val="1"/>
+          <w:numId w:val="13"/>
+        </w:numPr>
+        <w:rPr>
+          <w:lang w:val="nl-NL"/>
+        </w:rPr>
+      </w:pPr>
+      <w:proofErr w:type="spellStart"/>
+      <w:r>
+        <w:rPr>
+          <w:lang w:val="nl-NL"/>
+        </w:rPr>
+        <w:t>startScherm</w:t>
+      </w:r>
+      <w:proofErr w:type="spellEnd"/>
+      <w:r>
+        <w:rPr>
+          <w:lang w:val="nl-NL"/>
+        </w:rPr>
+        <w:t>()</w:t>
+      </w:r>
+    </w:p>
+    <w:p>
+      <w:pPr>
+        <w:pStyle w:val="ListParagraph"/>
+        <w:numPr>
+          <w:ilvl w:val="0"/>
+          <w:numId w:val="13"/>
+        </w:numPr>
+        <w:rPr>
+          <w:lang w:val="nl-NL"/>
+        </w:rPr>
+      </w:pPr>
+      <w:r>
+        <w:rPr>
+          <w:lang w:val="nl-NL"/>
+        </w:rPr>
+        <w:t>Variabelen</w:t>
+      </w:r>
+    </w:p>
+    <w:p>
+      <w:pPr>
+        <w:pStyle w:val="ListParagraph"/>
+        <w:numPr>
+          <w:ilvl w:val="1"/>
+          <w:numId w:val="13"/>
+        </w:numPr>
+        <w:rPr>
+          <w:lang w:val="nl-NL"/>
+        </w:rPr>
+      </w:pPr>
+      <w:proofErr w:type="spellStart"/>
+      <w:r>
+        <w:rPr>
+          <w:lang w:val="nl-NL"/>
+        </w:rPr>
+        <w:lastRenderedPageBreak/>
+        <w:t>setNaam</w:t>
+      </w:r>
+      <w:proofErr w:type="spellEnd"/>
+      <w:r>
+        <w:rPr>
+          <w:lang w:val="nl-NL"/>
+        </w:rPr>
+        <w:t>()</w:t>
+      </w:r>
+    </w:p>
+    <w:p>
+      <w:pPr>
+        <w:pStyle w:val="ListParagraph"/>
+        <w:rPr>
+          <w:lang w:val="nl-NL"/>
+        </w:rPr>
+      </w:pPr>
     </w:p>
     <w:p>
       <w:pPr>
@@ -1938,14 +3898,27 @@
           <w:lang w:val="nl-NL"/>
         </w:rPr>
       </w:pPr>
-      <w:bookmarkStart w:id="9" w:name="_Toc506629932"/>
+      <w:bookmarkStart w:id="11" w:name="_Toc507693777"/>
       <w:r>
         <w:rPr>
           <w:lang w:val="nl-NL"/>
         </w:rPr>
         <w:t>Program flow</w:t>
       </w:r>
-      <w:bookmarkEnd w:id="9"/>
+      <w:bookmarkEnd w:id="11"/>
+    </w:p>
+    <w:p>
+      <w:pPr>
+        <w:rPr>
+          <w:lang w:val="nl-NL"/>
+        </w:rPr>
+      </w:pPr>
+      <w:r>
+        <w:rPr>
+          <w:lang w:val="nl-NL"/>
+        </w:rPr>
+        <w:t>Samenhang tussen methodes</w:t>
+      </w:r>
     </w:p>
     <w:p>
       <w:pPr>
@@ -1954,14 +3927,76 @@
           <w:lang w:val="nl-NL"/>
         </w:rPr>
       </w:pPr>
-      <w:bookmarkStart w:id="10" w:name="_Toc506629933"/>
+      <w:bookmarkStart w:id="12" w:name="_Toc507693778"/>
       <w:r>
         <w:rPr>
           <w:lang w:val="nl-NL"/>
         </w:rPr>
         <w:t>Methoden en variabelen</w:t>
       </w:r>
-      <w:bookmarkEnd w:id="10"/>
+      <w:bookmarkEnd w:id="12"/>
+    </w:p>
+    <w:p>
+      <w:pPr>
+        <w:rPr>
+          <w:lang w:val="nl-NL"/>
+        </w:rPr>
+      </w:pPr>
+      <w:r>
+        <w:rPr>
+          <w:lang w:val="nl-NL"/>
+        </w:rPr>
+        <w:t>Namen, parameters en returnwaarden (zo nodig voorzien van een toelichting).</w:t>
+      </w:r>
+    </w:p>
+    <w:p>
+      <w:pPr>
+        <w:rPr>
+          <w:lang w:val="nl-NL"/>
+        </w:rPr>
+      </w:pPr>
+      <w:proofErr w:type="spellStart"/>
+      <w:r>
+        <w:rPr>
+          <w:lang w:val="nl-NL"/>
+        </w:rPr>
+        <w:t>Psuedo</w:t>
+      </w:r>
+      <w:proofErr w:type="spellEnd"/>
+      <w:r>
+        <w:rPr>
+          <w:lang w:val="nl-NL"/>
+        </w:rPr>
+        <w:t xml:space="preserve"> code o.a.</w:t>
+      </w:r>
+    </w:p>
+    <w:p>
+      <w:pPr>
+        <w:pStyle w:val="Heading3"/>
+      </w:pPr>
+      <w:bookmarkStart w:id="13" w:name="_Toc507693779"/>
+      <w:r>
+        <w:t>Events</w:t>
+      </w:r>
+      <w:bookmarkEnd w:id="13"/>
+    </w:p>
+    <w:p>
+      <w:proofErr w:type="spellStart"/>
+      <w:r>
+        <w:t>Mousepressed</w:t>
+      </w:r>
+      <w:proofErr w:type="spellEnd"/>
+      <w:r>
+        <w:t xml:space="preserve">, </w:t>
+      </w:r>
+      <w:proofErr w:type="spellStart"/>
+      <w:r>
+        <w:t>keypressed</w:t>
+      </w:r>
+      <w:proofErr w:type="spellEnd"/>
+      <w:r>
+        <w:t xml:space="preserve"> etc.</w:t>
+      </w:r>
     </w:p>
     <w:p>
       <w:pPr>
@@ -1972,14 +4007,6 @@
           <w:lang w:val="nl-NL"/>
         </w:rPr>
       </w:pPr>
-      <w:bookmarkStart w:id="11" w:name="_Toc506629934"/>
-      <w:r>
-        <w:rPr>
-          <w:lang w:val="nl-NL"/>
-        </w:rPr>
-        <w:t>Events</w:t>
-      </w:r>
-      <w:bookmarkEnd w:id="11"/>
       <w:r>
         <w:rPr>
           <w:lang w:val="nl-NL"/>
@@ -1994,7 +4021,7 @@
           <w:lang w:val="nl-NL"/>
         </w:rPr>
       </w:pPr>
-      <w:bookmarkStart w:id="12" w:name="_Toc506629935"/>
+      <w:bookmarkStart w:id="14" w:name="_Toc507693780"/>
       <w:r>
         <w:rPr>
           <w:lang w:val="nl-NL"/>
@@ -2002,11 +4029,86 @@
         <w:lastRenderedPageBreak/>
         <w:t>Test cases</w:t>
       </w:r>
-      <w:bookmarkEnd w:id="12"/>
+      <w:bookmarkEnd w:id="14"/>
     </w:p>
     <w:p>
       <w:pPr>
         <w:pStyle w:val="Heading2"/>
+        <w:rPr>
+          <w:lang w:val="nl-NL"/>
+        </w:rPr>
+      </w:pPr>
+      <w:r>
+        <w:rPr>
+          <w:lang w:val="nl-NL"/>
+        </w:rPr>
+        <w:t xml:space="preserve">Opgenomen test </w:t>
+      </w:r>
+      <w:proofErr w:type="spellStart"/>
+      <w:r>
+        <w:rPr>
+          <w:lang w:val="nl-NL"/>
+        </w:rPr>
+        <w:t>cacses</w:t>
+      </w:r>
+      <w:proofErr w:type="spellEnd"/>
+    </w:p>
+    <w:p>
+      <w:pPr>
+        <w:rPr>
+          <w:lang w:val="nl-NL"/>
+        </w:rPr>
+      </w:pPr>
+      <w:r>
+        <w:rPr>
+          <w:lang w:val="nl-NL"/>
+        </w:rPr>
+        <w:t>Concrete testcases opgenomen in het ontwerp.</w:t>
+      </w:r>
+    </w:p>
+    <w:p>
+      <w:pPr>
+        <w:pStyle w:val="Heading2"/>
+        <w:rPr>
+          <w:lang w:val="nl-NL"/>
+        </w:rPr>
+      </w:pPr>
+      <w:r>
+        <w:rPr>
+          <w:lang w:val="nl-NL"/>
+        </w:rPr>
+        <w:t>Testrapportage</w:t>
+      </w:r>
+    </w:p>
+    <w:p>
+      <w:pPr>
+        <w:rPr>
+          <w:lang w:val="nl-NL"/>
+        </w:rPr>
+      </w:pPr>
+      <w:r>
+        <w:rPr>
+          <w:lang w:val="nl-NL"/>
+        </w:rPr>
+        <w:t>Korte rapportage en conclusie.</w:t>
+      </w:r>
+    </w:p>
+    <w:p>
+      <w:pPr>
+        <w:pStyle w:val="Heading2"/>
+        <w:rPr>
+          <w:lang w:val="nl-NL"/>
+        </w:rPr>
+      </w:pPr>
+      <w:r>
+        <w:rPr>
+          <w:lang w:val="nl-NL"/>
+        </w:rPr>
+        <w:t>Debugging</w:t>
+      </w:r>
+    </w:p>
+    <w:p>
+      <w:pPr>
         <w:rPr>
           <w:sz w:val="32"/>
           <w:szCs w:val="32"/>
@@ -2017,6 +4119,12 @@
         <w:rPr>
           <w:lang w:val="nl-NL"/>
         </w:rPr>
+        <w:t>Hoe programma getest en/of hoe fouten opgespoord.</w:t>
+      </w:r>
+      <w:r>
+        <w:rPr>
+          <w:lang w:val="nl-NL"/>
+        </w:rPr>
         <w:br w:type="page"/>
       </w:r>
     </w:p>
@@ -2027,7 +4135,7 @@
           <w:lang w:val="nl-NL"/>
         </w:rPr>
       </w:pPr>
-      <w:bookmarkStart w:id="13" w:name="_Toc506629936"/>
+      <w:bookmarkStart w:id="15" w:name="_Toc507693781"/>
       <w:r>
         <w:rPr>
           <w:lang w:val="nl-NL"/>
@@ -2035,7 +4143,50 @@
         <w:lastRenderedPageBreak/>
         <w:t>Globaal stappenplan</w:t>
       </w:r>
-      <w:bookmarkEnd w:id="13"/>
+      <w:bookmarkEnd w:id="15"/>
+    </w:p>
+    <w:p>
+      <w:pPr>
+        <w:rPr>
+          <w:lang w:val="nl-NL"/>
+        </w:rPr>
+      </w:pPr>
+      <w:r>
+        <w:rPr>
+          <w:lang w:val="nl-NL"/>
+        </w:rPr>
+        <w:t>In welke volgorde wordt het geheel gebouwd?</w:t>
+      </w:r>
+    </w:p>
+    <w:p>
+      <w:pPr>
+        <w:rPr>
+          <w:lang w:val="nl-NL"/>
+        </w:rPr>
+      </w:pPr>
+      <w:r>
+        <w:rPr>
+          <w:lang w:val="nl-NL"/>
+        </w:rPr>
+        <w:br w:type="page"/>
+      </w:r>
+    </w:p>
+    <w:p>
+      <w:pPr>
+        <w:pStyle w:val="Heading1"/>
+        <w:rPr>
+          <w:lang w:val="nl-NL"/>
+        </w:rPr>
+      </w:pPr>
+      <w:bookmarkStart w:id="16" w:name="_Toc507693782"/>
+      <w:r>
+        <w:rPr>
+          <w:lang w:val="nl-NL"/>
+        </w:rPr>
+        <w:lastRenderedPageBreak/>
+        <w:t>Conclusie en reflectie</w:t>
+      </w:r>
+      <w:bookmarkEnd w:id="16"/>
     </w:p>
     <w:p>
       <w:pPr>
@@ -2064,6 +4215,7 @@
           <w:lang w:val="nl-NL"/>
         </w:rPr>
       </w:pPr>
+      <w:bookmarkStart w:id="17" w:name="_Toc507693783"/>
       <w:r>
         <w:rPr>
           <w:lang w:val="nl-NL"/>
@@ -2071,25 +4223,58 @@
         <w:lastRenderedPageBreak/>
         <w:t>Bronnen</w:t>
       </w:r>
-    </w:p>
-    <w:p>
-      <w:pPr>
-        <w:rPr>
-          <w:lang w:val="nl-NL"/>
-        </w:rPr>
-      </w:pPr>
-    </w:p>
-    <w:p>
-      <w:pPr>
-        <w:rPr>
-          <w:lang w:val="nl-NL"/>
-        </w:rPr>
-      </w:pPr>
-      <w:r>
-        <w:rPr>
-          <w:lang w:val="nl-NL"/>
-        </w:rPr>
-        <w:t>https://processing.org/reference/</w:t>
+      <w:bookmarkEnd w:id="17"/>
+    </w:p>
+    <w:p>
+      <w:pPr>
+        <w:rPr>
+          <w:lang w:val="nl-NL"/>
+        </w:rPr>
+      </w:pPr>
+    </w:p>
+    <w:p>
+      <w:pPr>
+        <w:rPr>
+          <w:lang w:val="nl-NL"/>
+        </w:rPr>
+      </w:pPr>
+      <w:hyperlink r:id="rId8" w:history="1">
+        <w:r>
+          <w:rPr>
+            <w:rStyle w:val="Hyperlink"/>
+            <w:lang w:val="nl-NL"/>
+          </w:rPr>
+          <w:t>https://processing.org/reference/</w:t>
+        </w:r>
+      </w:hyperlink>
+    </w:p>
+    <w:p>
+      <w:pPr>
+        <w:rPr>
+          <w:lang w:val="nl-NL"/>
+        </w:rPr>
+      </w:pPr>
+      <w:hyperlink r:id="rId9" w:history="1">
+        <w:r>
+          <w:rPr>
+            <w:rStyle w:val="Hyperlink"/>
+            <w:lang w:val="nl-NL"/>
+          </w:rPr>
+          <w:t>https://pencil.evolus.vn/</w:t>
+        </w:r>
+      </w:hyperlink>
+    </w:p>
+    <w:p>
+      <w:pPr>
+        <w:rPr>
+          <w:lang w:val="nl-NL"/>
+        </w:rPr>
+      </w:pPr>
+      <w:r>
+        <w:rPr>
+          <w:lang w:val="nl-NL"/>
+        </w:rPr>
+        <w:t>http://www.carrieretijger.nl/functioneren/communiceren/schriftelijk/modellen/rapport</w:t>
       </w:r>
     </w:p>
     <w:sectPr>
@@ -2105,6 +4290,119 @@
 <file path=word/numbering.xml><?xml version="1.0" encoding="utf-8"?>
 <w:numbering xmlns:wpc="http://schemas.microsoft.com/office/word/2010/wordprocessingCanvas" xmlns:cx="http://schemas.microsoft.com/office/drawing/2014/chartex" xmlns:cx1="http://schemas.microsoft.com/office/drawing/2015/9/8/chartex" xmlns:cx2="http://schemas.microsoft.com/office/drawing/2015/10/21/chartex" xmlns:cx3="http://schemas.microsoft.com/office/drawing/2016/5/9/chartex" xmlns:cx4="http://schemas.microsoft.com/office/drawing/2016/5/10/chartex" xmlns:cx5="http://schemas.microsoft.com/office/drawing/2016/5/11/chartex" xmlns:cx6="http://schemas.microsoft.com/office/drawing/2016/5/12/chartex" xmlns:cx7="http://schemas.microsoft.com/office/drawing/2016/5/13/chartex" xmlns:cx8="http://schemas.microsoft.com/office/drawing/2016/5/14/chartex" xmlns:mc="http://schemas.openxmlformats.org/markup-compatibility/2006" xmlns:aink="http://schemas.microsoft.com/office/drawing/2016/ink" xmlns:am3d="http://schemas.microsoft.com/office/drawing/2017/model3d" xmlns:o="urn:schemas-microsoft-com:office:office" xmlns:r="http://schemas.openxmlformats.org/officeDocument/2006/relationships" xmlns:m="http://schemas.openxmlformats.org/officeDocument/2006/math" xmlns:v="urn:schemas-microsoft-com:vml" xmlns:wp14="http://schemas.microsoft.com/office/word/2010/wordprocessingDrawing" xmlns:wp="http://schemas.openxmlformats.org/drawingml/2006/wordprocessingDrawing" xmlns:w10="urn:schemas-microsoft-com:office:word" xmlns:w="http://schemas.openxmlformats.org/wordprocessingml/2006/main" xmlns:w14="http://schemas.microsoft.com/office/word/2010/wordml" xmlns:w15="http://schemas.microsoft.com/office/word/2012/wordml" xmlns:w16cid="http://schemas.microsoft.com/office/word/2016/wordml/cid" xmlns:w16se="http://schemas.microsoft.com/office/word/2015/wordml/symex" xmlns:wpg="http://schemas.microsoft.com/office/word/2010/wordprocessingGroup" xmlns:wpi="http://schemas.microsoft.com/office/word/2010/wordprocessingInk" xmlns:wne="http://schemas.microsoft.com/office/word/2006/wordml" xmlns:wps="http://schemas.microsoft.com/office/word/2010/wordprocessingShape" mc:Ignorable="w14 w15 w16se w16cid wp14">
   <w:abstractNum w:abstractNumId="0" w15:restartNumberingAfterBreak="0">
+    <w:nsid w:val="01A25E7E"/>
+    <w:multiLevelType w:val="hybridMultilevel"/>
+    <w:tmpl w:val="97EA796A"/>
+    <w:lvl w:ilvl="0" w:tplc="04090001">
+      <w:start w:val="1"/>
+      <w:numFmt w:val="bullet"/>
+      <w:lvlText w:val=""/>
+      <w:lvlJc w:val="left"/>
+      <w:pPr>
+        <w:ind w:left="720" w:hanging="360"/>
+      </w:pPr>
+      <w:rPr>
+        <w:rFonts w:ascii="Symbol" w:hAnsi="Symbol" w:hint="default"/>
+      </w:rPr>
+    </w:lvl>
+    <w:lvl w:ilvl="1" w:tplc="04090003">
+      <w:start w:val="1"/>
+      <w:numFmt w:val="bullet"/>
+      <w:lvlText w:val="o"/>
+      <w:lvlJc w:val="left"/>
+      <w:pPr>
+        <w:ind w:left="1440" w:hanging="360"/>
+      </w:pPr>
+      <w:rPr>
+        <w:rFonts w:ascii="Courier New" w:hAnsi="Courier New" w:cs="Courier New" w:hint="default"/>
+      </w:rPr>
+    </w:lvl>
+    <w:lvl w:ilvl="2" w:tplc="04090005" w:tentative="1">
+      <w:start w:val="1"/>
+      <w:numFmt w:val="bullet"/>
+      <w:lvlText w:val=""/>
+      <w:lvlJc w:val="left"/>
+      <w:pPr>
+        <w:ind w:left="2160" w:hanging="360"/>
+      </w:pPr>
+      <w:rPr>
+        <w:rFonts w:ascii="Wingdings" w:hAnsi="Wingdings" w:hint="default"/>
+      </w:rPr>
+    </w:lvl>
+    <w:lvl w:ilvl="3" w:tplc="04090001" w:tentative="1">
+      <w:start w:val="1"/>
+      <w:numFmt w:val="bullet"/>
+      <w:lvlText w:val=""/>
+      <w:lvlJc w:val="left"/>
+      <w:pPr>
+        <w:ind w:left="2880" w:hanging="360"/>
+      </w:pPr>
+      <w:rPr>
+        <w:rFonts w:ascii="Symbol" w:hAnsi="Symbol" w:hint="default"/>
+      </w:rPr>
+    </w:lvl>
+    <w:lvl w:ilvl="4" w:tplc="04090003" w:tentative="1">
+      <w:start w:val="1"/>
+      <w:numFmt w:val="bullet"/>
+      <w:lvlText w:val="o"/>
+      <w:lvlJc w:val="left"/>
+      <w:pPr>
+        <w:ind w:left="3600" w:hanging="360"/>
+      </w:pPr>
+      <w:rPr>
+        <w:rFonts w:ascii="Courier New" w:hAnsi="Courier New" w:cs="Courier New" w:hint="default"/>
+      </w:rPr>
+    </w:lvl>
+    <w:lvl w:ilvl="5" w:tplc="04090005" w:tentative="1">
+      <w:start w:val="1"/>
+      <w:numFmt w:val="bullet"/>
+      <w:lvlText w:val=""/>
+      <w:lvlJc w:val="left"/>
+      <w:pPr>
+        <w:ind w:left="4320" w:hanging="360"/>
+      </w:pPr>
+      <w:rPr>
+        <w:rFonts w:ascii="Wingdings" w:hAnsi="Wingdings" w:hint="default"/>
+      </w:rPr>
+    </w:lvl>
+    <w:lvl w:ilvl="6" w:tplc="04090001" w:tentative="1">
+      <w:start w:val="1"/>
+      <w:numFmt w:val="bullet"/>
+      <w:lvlText w:val=""/>
+      <w:lvlJc w:val="left"/>
+      <w:pPr>
+        <w:ind w:left="5040" w:hanging="360"/>
+      </w:pPr>
+      <w:rPr>
+        <w:rFonts w:ascii="Symbol" w:hAnsi="Symbol" w:hint="default"/>
+      </w:rPr>
+    </w:lvl>
+    <w:lvl w:ilvl="7" w:tplc="04090003" w:tentative="1">
+      <w:start w:val="1"/>
+      <w:numFmt w:val="bullet"/>
+      <w:lvlText w:val="o"/>
+      <w:lvlJc w:val="left"/>
+      <w:pPr>
+        <w:ind w:left="5760" w:hanging="360"/>
+      </w:pPr>
+      <w:rPr>
+        <w:rFonts w:ascii="Courier New" w:hAnsi="Courier New" w:cs="Courier New" w:hint="default"/>
+      </w:rPr>
+    </w:lvl>
+    <w:lvl w:ilvl="8" w:tplc="04090005" w:tentative="1">
+      <w:start w:val="1"/>
+      <w:numFmt w:val="bullet"/>
+      <w:lvlText w:val=""/>
+      <w:lvlJc w:val="left"/>
+      <w:pPr>
+        <w:ind w:left="6480" w:hanging="360"/>
+      </w:pPr>
+      <w:rPr>
+        <w:rFonts w:ascii="Wingdings" w:hAnsi="Wingdings" w:hint="default"/>
+      </w:rPr>
+    </w:lvl>
+  </w:abstractNum>
+  <w:abstractNum w:abstractNumId="1" w15:restartNumberingAfterBreak="0">
     <w:nsid w:val="1482775B"/>
     <w:multiLevelType w:val="multilevel"/>
     <w:tmpl w:val="5D32C940"/>
@@ -2199,35 +4497,386 @@
       </w:pPr>
     </w:lvl>
   </w:abstractNum>
+  <w:abstractNum w:abstractNumId="2" w15:restartNumberingAfterBreak="0">
+    <w:nsid w:val="14A41E89"/>
+    <w:multiLevelType w:val="hybridMultilevel"/>
+    <w:tmpl w:val="BCDCFE4C"/>
+    <w:lvl w:ilvl="0" w:tplc="04090001">
+      <w:start w:val="1"/>
+      <w:numFmt w:val="bullet"/>
+      <w:lvlText w:val=""/>
+      <w:lvlJc w:val="left"/>
+      <w:pPr>
+        <w:ind w:left="720" w:hanging="360"/>
+      </w:pPr>
+      <w:rPr>
+        <w:rFonts w:ascii="Symbol" w:hAnsi="Symbol" w:hint="default"/>
+      </w:rPr>
+    </w:lvl>
+    <w:lvl w:ilvl="1" w:tplc="04090003" w:tentative="1">
+      <w:start w:val="1"/>
+      <w:numFmt w:val="bullet"/>
+      <w:lvlText w:val="o"/>
+      <w:lvlJc w:val="left"/>
+      <w:pPr>
+        <w:ind w:left="1440" w:hanging="360"/>
+      </w:pPr>
+      <w:rPr>
+        <w:rFonts w:ascii="Courier New" w:hAnsi="Courier New" w:cs="Courier New" w:hint="default"/>
+      </w:rPr>
+    </w:lvl>
+    <w:lvl w:ilvl="2" w:tplc="04090005" w:tentative="1">
+      <w:start w:val="1"/>
+      <w:numFmt w:val="bullet"/>
+      <w:lvlText w:val=""/>
+      <w:lvlJc w:val="left"/>
+      <w:pPr>
+        <w:ind w:left="2160" w:hanging="360"/>
+      </w:pPr>
+      <w:rPr>
+        <w:rFonts w:ascii="Wingdings" w:hAnsi="Wingdings" w:hint="default"/>
+      </w:rPr>
+    </w:lvl>
+    <w:lvl w:ilvl="3" w:tplc="04090001" w:tentative="1">
+      <w:start w:val="1"/>
+      <w:numFmt w:val="bullet"/>
+      <w:lvlText w:val=""/>
+      <w:lvlJc w:val="left"/>
+      <w:pPr>
+        <w:ind w:left="2880" w:hanging="360"/>
+      </w:pPr>
+      <w:rPr>
+        <w:rFonts w:ascii="Symbol" w:hAnsi="Symbol" w:hint="default"/>
+      </w:rPr>
+    </w:lvl>
+    <w:lvl w:ilvl="4" w:tplc="04090003" w:tentative="1">
+      <w:start w:val="1"/>
+      <w:numFmt w:val="bullet"/>
+      <w:lvlText w:val="o"/>
+      <w:lvlJc w:val="left"/>
+      <w:pPr>
+        <w:ind w:left="3600" w:hanging="360"/>
+      </w:pPr>
+      <w:rPr>
+        <w:rFonts w:ascii="Courier New" w:hAnsi="Courier New" w:cs="Courier New" w:hint="default"/>
+      </w:rPr>
+    </w:lvl>
+    <w:lvl w:ilvl="5" w:tplc="04090005" w:tentative="1">
+      <w:start w:val="1"/>
+      <w:numFmt w:val="bullet"/>
+      <w:lvlText w:val=""/>
+      <w:lvlJc w:val="left"/>
+      <w:pPr>
+        <w:ind w:left="4320" w:hanging="360"/>
+      </w:pPr>
+      <w:rPr>
+        <w:rFonts w:ascii="Wingdings" w:hAnsi="Wingdings" w:hint="default"/>
+      </w:rPr>
+    </w:lvl>
+    <w:lvl w:ilvl="6" w:tplc="04090001" w:tentative="1">
+      <w:start w:val="1"/>
+      <w:numFmt w:val="bullet"/>
+      <w:lvlText w:val=""/>
+      <w:lvlJc w:val="left"/>
+      <w:pPr>
+        <w:ind w:left="5040" w:hanging="360"/>
+      </w:pPr>
+      <w:rPr>
+        <w:rFonts w:ascii="Symbol" w:hAnsi="Symbol" w:hint="default"/>
+      </w:rPr>
+    </w:lvl>
+    <w:lvl w:ilvl="7" w:tplc="04090003" w:tentative="1">
+      <w:start w:val="1"/>
+      <w:numFmt w:val="bullet"/>
+      <w:lvlText w:val="o"/>
+      <w:lvlJc w:val="left"/>
+      <w:pPr>
+        <w:ind w:left="5760" w:hanging="360"/>
+      </w:pPr>
+      <w:rPr>
+        <w:rFonts w:ascii="Courier New" w:hAnsi="Courier New" w:cs="Courier New" w:hint="default"/>
+      </w:rPr>
+    </w:lvl>
+    <w:lvl w:ilvl="8" w:tplc="04090005" w:tentative="1">
+      <w:start w:val="1"/>
+      <w:numFmt w:val="bullet"/>
+      <w:lvlText w:val=""/>
+      <w:lvlJc w:val="left"/>
+      <w:pPr>
+        <w:ind w:left="6480" w:hanging="360"/>
+      </w:pPr>
+      <w:rPr>
+        <w:rFonts w:ascii="Wingdings" w:hAnsi="Wingdings" w:hint="default"/>
+      </w:rPr>
+    </w:lvl>
+  </w:abstractNum>
+  <w:abstractNum w:abstractNumId="3" w15:restartNumberingAfterBreak="0">
+    <w:nsid w:val="4ACA6A37"/>
+    <w:multiLevelType w:val="hybridMultilevel"/>
+    <w:tmpl w:val="0024A776"/>
+    <w:lvl w:ilvl="0" w:tplc="04090001">
+      <w:start w:val="1"/>
+      <w:numFmt w:val="bullet"/>
+      <w:lvlText w:val=""/>
+      <w:lvlJc w:val="left"/>
+      <w:pPr>
+        <w:ind w:left="720" w:hanging="360"/>
+      </w:pPr>
+      <w:rPr>
+        <w:rFonts w:ascii="Symbol" w:hAnsi="Symbol" w:hint="default"/>
+      </w:rPr>
+    </w:lvl>
+    <w:lvl w:ilvl="1" w:tplc="04090003" w:tentative="1">
+      <w:start w:val="1"/>
+      <w:numFmt w:val="bullet"/>
+      <w:lvlText w:val="o"/>
+      <w:lvlJc w:val="left"/>
+      <w:pPr>
+        <w:ind w:left="1440" w:hanging="360"/>
+      </w:pPr>
+      <w:rPr>
+        <w:rFonts w:ascii="Courier New" w:hAnsi="Courier New" w:cs="Courier New" w:hint="default"/>
+      </w:rPr>
+    </w:lvl>
+    <w:lvl w:ilvl="2" w:tplc="04090005" w:tentative="1">
+      <w:start w:val="1"/>
+      <w:numFmt w:val="bullet"/>
+      <w:lvlText w:val=""/>
+      <w:lvlJc w:val="left"/>
+      <w:pPr>
+        <w:ind w:left="2160" w:hanging="360"/>
+      </w:pPr>
+      <w:rPr>
+        <w:rFonts w:ascii="Wingdings" w:hAnsi="Wingdings" w:hint="default"/>
+      </w:rPr>
+    </w:lvl>
+    <w:lvl w:ilvl="3" w:tplc="04090001" w:tentative="1">
+      <w:start w:val="1"/>
+      <w:numFmt w:val="bullet"/>
+      <w:lvlText w:val=""/>
+      <w:lvlJc w:val="left"/>
+      <w:pPr>
+        <w:ind w:left="2880" w:hanging="360"/>
+      </w:pPr>
+      <w:rPr>
+        <w:rFonts w:ascii="Symbol" w:hAnsi="Symbol" w:hint="default"/>
+      </w:rPr>
+    </w:lvl>
+    <w:lvl w:ilvl="4" w:tplc="04090003" w:tentative="1">
+      <w:start w:val="1"/>
+      <w:numFmt w:val="bullet"/>
+      <w:lvlText w:val="o"/>
+      <w:lvlJc w:val="left"/>
+      <w:pPr>
+        <w:ind w:left="3600" w:hanging="360"/>
+      </w:pPr>
+      <w:rPr>
+        <w:rFonts w:ascii="Courier New" w:hAnsi="Courier New" w:cs="Courier New" w:hint="default"/>
+      </w:rPr>
+    </w:lvl>
+    <w:lvl w:ilvl="5" w:tplc="04090005" w:tentative="1">
+      <w:start w:val="1"/>
+      <w:numFmt w:val="bullet"/>
+      <w:lvlText w:val=""/>
+      <w:lvlJc w:val="left"/>
+      <w:pPr>
+        <w:ind w:left="4320" w:hanging="360"/>
+      </w:pPr>
+      <w:rPr>
+        <w:rFonts w:ascii="Wingdings" w:hAnsi="Wingdings" w:hint="default"/>
+      </w:rPr>
+    </w:lvl>
+    <w:lvl w:ilvl="6" w:tplc="04090001" w:tentative="1">
+      <w:start w:val="1"/>
+      <w:numFmt w:val="bullet"/>
+      <w:lvlText w:val=""/>
+      <w:lvlJc w:val="left"/>
+      <w:pPr>
+        <w:ind w:left="5040" w:hanging="360"/>
+      </w:pPr>
+      <w:rPr>
+        <w:rFonts w:ascii="Symbol" w:hAnsi="Symbol" w:hint="default"/>
+      </w:rPr>
+    </w:lvl>
+    <w:lvl w:ilvl="7" w:tplc="04090003" w:tentative="1">
+      <w:start w:val="1"/>
+      <w:numFmt w:val="bullet"/>
+      <w:lvlText w:val="o"/>
+      <w:lvlJc w:val="left"/>
+      <w:pPr>
+        <w:ind w:left="5760" w:hanging="360"/>
+      </w:pPr>
+      <w:rPr>
+        <w:rFonts w:ascii="Courier New" w:hAnsi="Courier New" w:cs="Courier New" w:hint="default"/>
+      </w:rPr>
+    </w:lvl>
+    <w:lvl w:ilvl="8" w:tplc="04090005" w:tentative="1">
+      <w:start w:val="1"/>
+      <w:numFmt w:val="bullet"/>
+      <w:lvlText w:val=""/>
+      <w:lvlJc w:val="left"/>
+      <w:pPr>
+        <w:ind w:left="6480" w:hanging="360"/>
+      </w:pPr>
+      <w:rPr>
+        <w:rFonts w:ascii="Wingdings" w:hAnsi="Wingdings" w:hint="default"/>
+      </w:rPr>
+    </w:lvl>
+  </w:abstractNum>
+  <w:abstractNum w:abstractNumId="4" w15:restartNumberingAfterBreak="0">
+    <w:nsid w:val="7E403CC2"/>
+    <w:multiLevelType w:val="hybridMultilevel"/>
+    <w:tmpl w:val="02946722"/>
+    <w:lvl w:ilvl="0" w:tplc="04090001">
+      <w:start w:val="1"/>
+      <w:numFmt w:val="bullet"/>
+      <w:lvlText w:val=""/>
+      <w:lvlJc w:val="left"/>
+      <w:pPr>
+        <w:ind w:left="720" w:hanging="360"/>
+      </w:pPr>
+      <w:rPr>
+        <w:rFonts w:ascii="Symbol" w:hAnsi="Symbol" w:hint="default"/>
+      </w:rPr>
+    </w:lvl>
+    <w:lvl w:ilvl="1" w:tplc="04090003" w:tentative="1">
+      <w:start w:val="1"/>
+      <w:numFmt w:val="bullet"/>
+      <w:lvlText w:val="o"/>
+      <w:lvlJc w:val="left"/>
+      <w:pPr>
+        <w:ind w:left="1440" w:hanging="360"/>
+      </w:pPr>
+      <w:rPr>
+        <w:rFonts w:ascii="Courier New" w:hAnsi="Courier New" w:cs="Courier New" w:hint="default"/>
+      </w:rPr>
+    </w:lvl>
+    <w:lvl w:ilvl="2" w:tplc="04090005" w:tentative="1">
+      <w:start w:val="1"/>
+      <w:numFmt w:val="bullet"/>
+      <w:lvlText w:val=""/>
+      <w:lvlJc w:val="left"/>
+      <w:pPr>
+        <w:ind w:left="2160" w:hanging="360"/>
+      </w:pPr>
+      <w:rPr>
+        <w:rFonts w:ascii="Wingdings" w:hAnsi="Wingdings" w:hint="default"/>
+      </w:rPr>
+    </w:lvl>
+    <w:lvl w:ilvl="3" w:tplc="04090001" w:tentative="1">
+      <w:start w:val="1"/>
+      <w:numFmt w:val="bullet"/>
+      <w:lvlText w:val=""/>
+      <w:lvlJc w:val="left"/>
+      <w:pPr>
+        <w:ind w:left="2880" w:hanging="360"/>
+      </w:pPr>
+      <w:rPr>
+        <w:rFonts w:ascii="Symbol" w:hAnsi="Symbol" w:hint="default"/>
+      </w:rPr>
+    </w:lvl>
+    <w:lvl w:ilvl="4" w:tplc="04090003" w:tentative="1">
+      <w:start w:val="1"/>
+      <w:numFmt w:val="bullet"/>
+      <w:lvlText w:val="o"/>
+      <w:lvlJc w:val="left"/>
+      <w:pPr>
+        <w:ind w:left="3600" w:hanging="360"/>
+      </w:pPr>
+      <w:rPr>
+        <w:rFonts w:ascii="Courier New" w:hAnsi="Courier New" w:cs="Courier New" w:hint="default"/>
+      </w:rPr>
+    </w:lvl>
+    <w:lvl w:ilvl="5" w:tplc="04090005" w:tentative="1">
+      <w:start w:val="1"/>
+      <w:numFmt w:val="bullet"/>
+      <w:lvlText w:val=""/>
+      <w:lvlJc w:val="left"/>
+      <w:pPr>
+        <w:ind w:left="4320" w:hanging="360"/>
+      </w:pPr>
+      <w:rPr>
+        <w:rFonts w:ascii="Wingdings" w:hAnsi="Wingdings" w:hint="default"/>
+      </w:rPr>
+    </w:lvl>
+    <w:lvl w:ilvl="6" w:tplc="04090001" w:tentative="1">
+      <w:start w:val="1"/>
+      <w:numFmt w:val="bullet"/>
+      <w:lvlText w:val=""/>
+      <w:lvlJc w:val="left"/>
+      <w:pPr>
+        <w:ind w:left="5040" w:hanging="360"/>
+      </w:pPr>
+      <w:rPr>
+        <w:rFonts w:ascii="Symbol" w:hAnsi="Symbol" w:hint="default"/>
+      </w:rPr>
+    </w:lvl>
+    <w:lvl w:ilvl="7" w:tplc="04090003" w:tentative="1">
+      <w:start w:val="1"/>
+      <w:numFmt w:val="bullet"/>
+      <w:lvlText w:val="o"/>
+      <w:lvlJc w:val="left"/>
+      <w:pPr>
+        <w:ind w:left="5760" w:hanging="360"/>
+      </w:pPr>
+      <w:rPr>
+        <w:rFonts w:ascii="Courier New" w:hAnsi="Courier New" w:cs="Courier New" w:hint="default"/>
+      </w:rPr>
+    </w:lvl>
+    <w:lvl w:ilvl="8" w:tplc="04090005" w:tentative="1">
+      <w:start w:val="1"/>
+      <w:numFmt w:val="bullet"/>
+      <w:lvlText w:val=""/>
+      <w:lvlJc w:val="left"/>
+      <w:pPr>
+        <w:ind w:left="6480" w:hanging="360"/>
+      </w:pPr>
+      <w:rPr>
+        <w:rFonts w:ascii="Wingdings" w:hAnsi="Wingdings" w:hint="default"/>
+      </w:rPr>
+    </w:lvl>
+  </w:abstractNum>
   <w:num w:numId="1">
+    <w:abstractNumId w:val="1"/>
+  </w:num>
+  <w:num w:numId="2">
+    <w:abstractNumId w:val="1"/>
+  </w:num>
+  <w:num w:numId="3">
+    <w:abstractNumId w:val="1"/>
+  </w:num>
+  <w:num w:numId="4">
+    <w:abstractNumId w:val="1"/>
+  </w:num>
+  <w:num w:numId="5">
+    <w:abstractNumId w:val="1"/>
+  </w:num>
+  <w:num w:numId="6">
+    <w:abstractNumId w:val="1"/>
+  </w:num>
+  <w:num w:numId="7">
+    <w:abstractNumId w:val="1"/>
+  </w:num>
+  <w:num w:numId="8">
+    <w:abstractNumId w:val="1"/>
+  </w:num>
+  <w:num w:numId="9">
+    <w:abstractNumId w:val="1"/>
+  </w:num>
+  <w:num w:numId="10">
+    <w:abstractNumId w:val="1"/>
+  </w:num>
+  <w:num w:numId="11">
+    <w:abstractNumId w:val="2"/>
+  </w:num>
+  <w:num w:numId="12">
+    <w:abstractNumId w:val="4"/>
+  </w:num>
+  <w:num w:numId="13">
     <w:abstractNumId w:val="0"/>
   </w:num>
-  <w:num w:numId="2">
-    <w:abstractNumId w:val="0"/>
-  </w:num>
-  <w:num w:numId="3">
-    <w:abstractNumId w:val="0"/>
-  </w:num>
-  <w:num w:numId="4">
-    <w:abstractNumId w:val="0"/>
-  </w:num>
-  <w:num w:numId="5">
-    <w:abstractNumId w:val="0"/>
-  </w:num>
-  <w:num w:numId="6">
-    <w:abstractNumId w:val="0"/>
-  </w:num>
-  <w:num w:numId="7">
-    <w:abstractNumId w:val="0"/>
-  </w:num>
-  <w:num w:numId="8">
-    <w:abstractNumId w:val="0"/>
-  </w:num>
-  <w:num w:numId="9">
-    <w:abstractNumId w:val="0"/>
-  </w:num>
-  <w:num w:numId="10">
-    <w:abstractNumId w:val="0"/>
+  <w:num w:numId="14">
+    <w:abstractNumId w:val="3"/>
   </w:num>
 </w:numbering>
 </file>
@@ -3340,6 +5989,29 @@
       <w:spacing w:val="5"/>
     </w:rPr>
   </w:style>
+  <w:style w:type="character" w:styleId="UnresolvedMention">
+    <w:name w:val="Unresolved Mention"/>
+    <w:basedOn w:val="DefaultParagraphFont"/>
+    <w:uiPriority w:val="99"/>
+    <w:semiHidden/>
+    <w:unhideWhenUsed/>
+    <w:rsid w:val="00C36F94"/>
+    <w:rPr>
+      <w:color w:val="808080"/>
+      <w:shd w:val="clear" w:color="auto" w:fill="E6E6E6"/>
+    </w:rPr>
+  </w:style>
+  <w:style w:type="paragraph" w:styleId="ListParagraph">
+    <w:name w:val="List Paragraph"/>
+    <w:basedOn w:val="Normal"/>
+    <w:uiPriority w:val="34"/>
+    <w:qFormat/>
+    <w:rsid w:val="00460408"/>
+    <w:pPr>
+      <w:ind w:left="720"/>
+      <w:contextualSpacing/>
+    </w:pPr>
+  </w:style>
 </w:styles>
 </file>
 
@@ -3643,7 +6315,7 @@
 </file>
 
 <file path=customXml/itemProps1.xml><?xml version="1.0" encoding="utf-8"?>
-<ds:datastoreItem xmlns:ds="http://schemas.openxmlformats.org/officeDocument/2006/customXml" ds:itemID="{3424B1A1-217C-4107-B9F6-CAA43B6FAF94}">
+<ds:datastoreItem xmlns:ds="http://schemas.openxmlformats.org/officeDocument/2006/customXml" ds:itemID="{514D4B0C-860B-4A23-A9CE-92D1EAE1AAA2}">
   <ds:schemaRefs>
     <ds:schemaRef ds:uri="http://schemas.openxmlformats.org/officeDocument/2006/bibliography"/>
   </ds:schemaRefs>

</xml_diff>